<commit_message>
even better support for posterous
</commit_message>
<xml_diff>
--- a/yc-application.docx
+++ b/yc-application.docx
@@ -261,12 +261,7 @@
       </w:r>
       <w:proofErr w:type="spellEnd"/>
       <w:r>
-        <w:t>. Li</w:t>
-      </w:r>
-      <w:bookmarkStart w:id="0" w:name="_GoBack"/>
-      <w:bookmarkEnd w:id="0"/>
-      <w:r>
-        <w:t>st the main contact first. Separate founders with blank lines. Put an asterisk before the name of anyone not able to move to the Bay Area.</w:t>
+        <w:t>. List the main contact first. Separate founders with blank lines. Put an asterisk before the name of anyone not able to move to the Bay Area.</w:t>
       </w:r>
     </w:p>
     <w:p/>
@@ -428,7 +423,7 @@
       <w:r>
         <w:t>, most successfully hacked some (non-computer) system to your advantage.</w:t>
       </w:r>
-      <w:ins w:id="1" w:author="Victor" w:date="2012-10-30T18:52:00Z">
+      <w:ins w:id="0" w:author="Victor" w:date="2012-10-30T18:52:00Z">
         <w:r>
           <w:t xml:space="preserve"> </w:t>
         </w:r>
@@ -437,9 +432,19 @@
     <w:p/>
     <w:p>
       <w:r>
-        <w:t xml:space="preserve">When I was in preschool, I hated being forced to take naps. One day, during nap time, I snuck my way out, jumping up to unlock a padlock, and proceeded to make my way home. I was picked up </w:t>
-      </w:r>
-      <w:ins w:id="2" w:author="Victor" w:date="2012-10-30T18:53:00Z">
+        <w:t xml:space="preserve">When I was in preschool, I hated being forced to take naps. One day, during nap time, I snuck my way out, jumping up to unlock a padlock, and </w:t>
+      </w:r>
+      <w:ins w:id="1" w:author="Victor" w:date="2012-10-31T12:15:00Z">
+        <w:r>
+          <w:t xml:space="preserve">made </w:t>
+        </w:r>
+      </w:ins>
+      <w:bookmarkStart w:id="2" w:name="_GoBack"/>
+      <w:bookmarkEnd w:id="2"/>
+      <w:r>
+        <w:t xml:space="preserve">my way home. I was picked up </w:t>
+      </w:r>
+      <w:ins w:id="3" w:author="Victor" w:date="2012-10-30T18:53:00Z">
         <w:r>
           <w:t>by a</w:t>
         </w:r>
@@ -447,7 +452,7 @@
       <w:r>
         <w:t xml:space="preserve"> police</w:t>
       </w:r>
-      <w:ins w:id="3" w:author="Victor" w:date="2012-10-30T18:53:00Z">
+      <w:ins w:id="4" w:author="Victor" w:date="2012-10-30T18:53:00Z">
         <w:r>
           <w:t xml:space="preserve"> officer</w:t>
         </w:r>
@@ -455,33 +460,35 @@
       <w:r>
         <w:t xml:space="preserve"> </w:t>
       </w:r>
-      <w:ins w:id="4" w:author="Victor" w:date="2012-10-30T18:54:00Z">
-        <w:r>
-          <w:t>on</w:t>
-        </w:r>
+      <w:ins w:id="5" w:author="Victor" w:date="2012-10-30T18:54:00Z">
+        <w:r>
+          <w:t xml:space="preserve">on </w:t>
+        </w:r>
+      </w:ins>
+      <w:r>
+        <w:t>the side of the road</w:t>
+      </w:r>
+      <w:ins w:id="6" w:author="Victor" w:date="2012-10-30T18:54:00Z">
         <w:r>
           <w:t xml:space="preserve"> </w:t>
         </w:r>
       </w:ins>
-      <w:r>
-        <w:t>the side of the road</w:t>
-      </w:r>
-      <w:ins w:id="5" w:author="Victor" w:date="2012-10-30T18:54:00Z">
-        <w:r>
-          <w:t xml:space="preserve"> </w:t>
-        </w:r>
-      </w:ins>
       <w:proofErr w:type="gramStart"/>
       <w:r>
         <w:t>who</w:t>
       </w:r>
       <w:proofErr w:type="gramEnd"/>
       <w:r>
-        <w:t xml:space="preserve"> offered to give me a ride</w:t>
-      </w:r>
-      <w:ins w:id="6" w:author="Victor" w:date="2012-10-30T18:54:00Z">
-        <w:r>
-          <w:t xml:space="preserve"> home.</w:t>
+        <w:t xml:space="preserve"> offered to give me a rid</w:t>
+      </w:r>
+      <w:ins w:id="7" w:author="Victor" w:date="2012-10-31T12:15:00Z">
+        <w:r>
+          <w:t>e</w:t>
+        </w:r>
+      </w:ins>
+      <w:ins w:id="8" w:author="Victor" w:date="2012-10-30T18:54:00Z">
+        <w:r>
+          <w:t xml:space="preserve"> the rest of the way.</w:t>
         </w:r>
       </w:ins>
     </w:p>
@@ -503,12 +510,12 @@
     <w:p>
       <w:pPr>
         <w:rPr>
-          <w:ins w:id="7" w:author="Victor" w:date="2012-10-30T18:00:00Z"/>
+          <w:ins w:id="9" w:author="Victor" w:date="2012-10-30T18:00:00Z"/>
         </w:rPr>
       </w:pPr>
     </w:p>
     <w:p>
-      <w:ins w:id="8" w:author="Victor" w:date="2012-10-30T18:00:00Z">
+      <w:ins w:id="10" w:author="Victor" w:date="2012-10-30T18:00:00Z">
         <w:r>
           <w:t xml:space="preserve">This one. We worked on </w:t>
         </w:r>
@@ -521,17 +528,17 @@
           <w:t xml:space="preserve"> in our spare time for </w:t>
         </w:r>
       </w:ins>
-      <w:ins w:id="9" w:author="Victor" w:date="2012-10-30T18:53:00Z">
+      <w:ins w:id="11" w:author="Victor" w:date="2012-10-30T18:53:00Z">
         <w:r>
           <w:t xml:space="preserve">over </w:t>
         </w:r>
       </w:ins>
-      <w:ins w:id="10" w:author="Victor" w:date="2012-10-30T18:00:00Z">
+      <w:ins w:id="12" w:author="Victor" w:date="2012-10-30T18:00:00Z">
         <w:r>
           <w:t>a month.</w:t>
         </w:r>
       </w:ins>
-      <w:ins w:id="11" w:author="Victor" w:date="2012-10-30T18:53:00Z">
+      <w:ins w:id="13" w:author="Victor" w:date="2012-10-30T18:53:00Z">
         <w:r>
           <w:t xml:space="preserve"> http://clickb.in</w:t>
         </w:r>
@@ -561,38 +568,43 @@
     </w:p>
     <w:p/>
     <w:p>
-      <w:ins w:id="12" w:author="Victor" w:date="2012-10-30T18:02:00Z">
+      <w:ins w:id="14" w:author="Victor" w:date="2012-10-30T18:02:00Z">
         <w:r>
           <w:t>It didn’t seem overly complicated to build and it</w:t>
         </w:r>
       </w:ins>
-      <w:ins w:id="13" w:author="Victor" w:date="2012-10-30T18:04:00Z">
+      <w:ins w:id="15" w:author="Victor" w:date="2012-10-30T18:04:00Z">
         <w:r>
           <w:t>’s a tool we’ve needed so we expect others will find it useful, too</w:t>
         </w:r>
       </w:ins>
-      <w:ins w:id="14" w:author="Victor" w:date="2012-10-30T18:03:00Z">
+      <w:ins w:id="16" w:author="Victor" w:date="2012-10-30T18:03:00Z">
         <w:r>
           <w:t>. And if they don</w:t>
         </w:r>
       </w:ins>
-      <w:ins w:id="15" w:author="Victor" w:date="2012-10-30T18:04:00Z">
+      <w:ins w:id="17" w:author="Victor" w:date="2012-10-30T18:04:00Z">
         <w:r>
           <w:t>’t</w:t>
         </w:r>
       </w:ins>
-      <w:ins w:id="16" w:author="Victor" w:date="2012-10-30T18:03:00Z">
-        <w:r>
-          <w:t>, we’ll</w:t>
-        </w:r>
-      </w:ins>
-      <w:ins w:id="17" w:author="Victor" w:date="2012-10-30T18:05:00Z">
-        <w:r>
-          <w:t xml:space="preserve"> keep trying until we build something they do.</w:t>
-        </w:r>
-      </w:ins>
       <w:ins w:id="18" w:author="Victor" w:date="2012-10-30T18:03:00Z">
         <w:r>
+          <w:t xml:space="preserve">, </w:t>
+        </w:r>
+      </w:ins>
+      <w:ins w:id="19" w:author="Victor" w:date="2012-10-31T12:17:00Z">
+        <w:r>
+          <w:t xml:space="preserve">we’ll take their feedback and </w:t>
+        </w:r>
+      </w:ins>
+      <w:ins w:id="20" w:author="Victor" w:date="2012-10-30T18:05:00Z">
+        <w:r>
+          <w:t>keep trying until we build something they do.</w:t>
+        </w:r>
+      </w:ins>
+      <w:ins w:id="21" w:author="Victor" w:date="2012-10-30T18:03:00Z">
+        <w:r>
           <w:t xml:space="preserve"> </w:t>
         </w:r>
       </w:ins>
@@ -607,20 +619,15 @@
     </w:p>
     <w:p/>
     <w:p>
-      <w:ins w:id="19" w:author="Victor" w:date="2012-10-30T18:05:00Z">
+      <w:ins w:id="22" w:author="Victor" w:date="2012-10-30T18:05:00Z">
         <w:r>
           <w:t>I</w:t>
         </w:r>
       </w:ins>
-      <w:del w:id="20" w:author="Victor" w:date="2012-10-30T18:05:00Z">
-        <w:r>
-          <w:delText>i</w:delText>
-        </w:r>
-      </w:del>
       <w:r>
         <w:t xml:space="preserve">t's simple and broadly applicable. </w:t>
       </w:r>
-      <w:ins w:id="21" w:author="Victor" w:date="2012-10-30T18:05:00Z">
+      <w:ins w:id="23" w:author="Victor" w:date="2012-10-30T18:05:00Z">
         <w:r>
           <w:t>O</w:t>
         </w:r>
@@ -631,16 +638,11 @@
     </w:p>
     <w:p/>
     <w:p>
-      <w:ins w:id="22" w:author="Victor" w:date="2012-10-30T18:05:00Z">
+      <w:ins w:id="24" w:author="Victor" w:date="2012-10-30T18:05:00Z">
         <w:r>
           <w:t>T</w:t>
         </w:r>
       </w:ins>
-      <w:del w:id="23" w:author="Victor" w:date="2012-10-30T18:05:00Z">
-        <w:r>
-          <w:delText>t</w:delText>
-        </w:r>
-      </w:del>
       <w:r>
         <w:t xml:space="preserve">he closest substitutes, depending on use cases, are bit.ly, native browser bookmarks, </w:t>
       </w:r>
@@ -670,744 +672,652 @@
       </w:r>
     </w:p>
     <w:p/>
+    <w:p>
+      <w:proofErr w:type="gramStart"/>
+      <w:r>
+        <w:t>bit.ly</w:t>
+      </w:r>
+      <w:proofErr w:type="gramEnd"/>
+      <w:ins w:id="25" w:author="Victor" w:date="2012-10-30T18:07:00Z">
+        <w:r>
+          <w:t xml:space="preserve"> and </w:t>
+        </w:r>
+        <w:proofErr w:type="spellStart"/>
+        <w:r>
+          <w:t>kippt</w:t>
+        </w:r>
+      </w:ins>
+      <w:proofErr w:type="spellEnd"/>
+      <w:r>
+        <w:t xml:space="preserve">. </w:t>
+      </w:r>
+      <w:ins w:id="26" w:author="Victor" w:date="2012-10-30T18:07:00Z">
+        <w:r>
+          <w:t>T</w:t>
+        </w:r>
+      </w:ins>
+      <w:r>
+        <w:t xml:space="preserve">hey seem like they'd be </w:t>
+      </w:r>
+      <w:ins w:id="27" w:author="Victor" w:date="2012-10-30T18:16:00Z">
+        <w:r>
+          <w:t xml:space="preserve">able to </w:t>
+        </w:r>
+      </w:ins>
+      <w:r>
+        <w:t>adapt</w:t>
+      </w:r>
+      <w:ins w:id="28" w:author="Victor" w:date="2012-10-30T18:50:00Z">
+        <w:r>
+          <w:t xml:space="preserve"> </w:t>
+        </w:r>
+      </w:ins>
+      <w:ins w:id="29" w:author="Victor" w:date="2012-10-30T18:16:00Z">
+        <w:r>
+          <w:t xml:space="preserve">if </w:t>
+        </w:r>
+      </w:ins>
+      <w:r>
+        <w:t xml:space="preserve">they </w:t>
+      </w:r>
+      <w:ins w:id="30" w:author="Victor" w:date="2012-10-30T18:09:00Z">
+        <w:r>
+          <w:t xml:space="preserve">thought </w:t>
+        </w:r>
+      </w:ins>
+      <w:r>
+        <w:t xml:space="preserve">they needed </w:t>
+      </w:r>
+      <w:ins w:id="31" w:author="Victor" w:date="2012-10-30T18:08:00Z">
+        <w:r>
+          <w:t>to.</w:t>
+        </w:r>
+      </w:ins>
+      <w:ins w:id="32" w:author="Victor" w:date="2012-10-30T18:11:00Z">
+        <w:r>
+          <w:t xml:space="preserve"> </w:t>
+        </w:r>
+      </w:ins>
+      <w:ins w:id="33" w:author="Victor" w:date="2012-10-30T18:12:00Z">
+        <w:r>
+          <w:t xml:space="preserve">Other companies </w:t>
+        </w:r>
+      </w:ins>
+      <w:ins w:id="34" w:author="Victor" w:date="2012-10-30T18:15:00Z">
+        <w:r>
+          <w:t xml:space="preserve">doing </w:t>
+        </w:r>
+      </w:ins>
+      <w:ins w:id="35" w:author="Victor" w:date="2012-10-30T18:13:00Z">
+        <w:r>
+          <w:t>similar things</w:t>
+        </w:r>
+        <w:r>
+          <w:t xml:space="preserve"> </w:t>
+        </w:r>
+      </w:ins>
+      <w:ins w:id="36" w:author="Victor" w:date="2012-10-30T18:15:00Z">
+        <w:r>
+          <w:t xml:space="preserve">are </w:t>
+        </w:r>
+        <w:proofErr w:type="spellStart"/>
+        <w:proofErr w:type="gramStart"/>
+        <w:r>
+          <w:t>pinterest</w:t>
+        </w:r>
+        <w:proofErr w:type="spellEnd"/>
+        <w:r>
+          <w:t xml:space="preserve"> ,</w:t>
+        </w:r>
+        <w:proofErr w:type="gramEnd"/>
+        <w:r>
+          <w:t xml:space="preserve"> </w:t>
+        </w:r>
+      </w:ins>
+      <w:proofErr w:type="spellStart"/>
+      <w:ins w:id="37" w:author="Victor" w:date="2012-10-30T18:13:00Z">
+        <w:r>
+          <w:t>everno</w:t>
+        </w:r>
+        <w:r>
+          <w:t>te</w:t>
+        </w:r>
+        <w:proofErr w:type="spellEnd"/>
+        <w:r>
+          <w:t xml:space="preserve">, readability, </w:t>
+        </w:r>
+        <w:proofErr w:type="spellStart"/>
+        <w:r>
+          <w:t>diigo</w:t>
+        </w:r>
+        <w:proofErr w:type="spellEnd"/>
+        <w:r>
+          <w:t>, snip.it.</w:t>
+        </w:r>
+      </w:ins>
+    </w:p>
+    <w:p/>
+    <w:p/>
+    <w:p/>
+    <w:p>
+      <w:r>
+        <w:t>What do you understand about your business that other companies in it just don't get?</w:t>
+      </w:r>
+    </w:p>
+    <w:p/>
+    <w:p>
+      <w:ins w:id="38" w:author="Victor" w:date="2012-10-30T18:20:00Z">
+        <w:r>
+          <w:t>Collecting related things is the core concept shared by all our</w:t>
+        </w:r>
+      </w:ins>
+      <w:ins w:id="39" w:author="Victor" w:date="2012-10-30T18:21:00Z">
+        <w:r>
+          <w:t xml:space="preserve"> competitors. Why not create a service that does only that?</w:t>
+        </w:r>
+      </w:ins>
+      <w:ins w:id="40" w:author="Victor" w:date="2012-10-30T18:20:00Z">
+        <w:r>
+          <w:t xml:space="preserve"> </w:t>
+        </w:r>
+      </w:ins>
+      <w:ins w:id="41" w:author="Victor" w:date="2012-10-30T18:50:00Z">
+        <w:r>
+          <w:t>There’s no reason to force users into logging in to do this.</w:t>
+        </w:r>
+        <w:r>
+          <w:t xml:space="preserve"> </w:t>
+        </w:r>
+      </w:ins>
+    </w:p>
     <w:p>
       <w:pPr>
         <w:rPr>
-          <w:ins w:id="24" w:author="Public" w:date="2012-10-30T11:11:00Z"/>
-          <w:del w:id="25" w:author="Victor" w:date="2012-10-30T18:17:00Z"/>
+          <w:ins w:id="42" w:author="Victor" w:date="2012-10-30T18:22:00Z"/>
         </w:rPr>
-        <w:pPrChange w:id="26" w:author="Victor" w:date="2012-10-30T18:17:00Z">
-          <w:pPr/>
-        </w:pPrChange>
       </w:pPr>
+    </w:p>
+    <w:p>
+      <w:r>
+        <w:t>How do or will you make money? How much could you make? (We realize you can't know precisely, but give your best estimate.)</w:t>
+      </w:r>
+    </w:p>
+    <w:p/>
+    <w:p>
+      <w:ins w:id="43" w:author="Victor" w:date="2012-10-30T18:49:00Z">
+        <w:r>
+          <w:t>W</w:t>
+        </w:r>
+      </w:ins>
+      <w:r>
+        <w:t>e'll start by using affiliate link injection</w:t>
+      </w:r>
+      <w:ins w:id="44" w:author="Victor" w:date="2012-10-30T18:23:00Z">
+        <w:r>
+          <w:t xml:space="preserve"> like </w:t>
+        </w:r>
+        <w:proofErr w:type="spellStart"/>
+        <w:r>
+          <w:t>posterous</w:t>
+        </w:r>
+        <w:proofErr w:type="spellEnd"/>
+        <w:r>
+          <w:t xml:space="preserve"> did</w:t>
+        </w:r>
+      </w:ins>
+      <w:ins w:id="45" w:author="Victor" w:date="2012-10-30T18:35:00Z">
+        <w:r>
+          <w:t xml:space="preserve"> using </w:t>
+        </w:r>
+        <w:proofErr w:type="spellStart"/>
+        <w:r>
+          <w:t>Viglink</w:t>
+        </w:r>
+      </w:ins>
+      <w:proofErr w:type="spellEnd"/>
+      <w:r>
+        <w:t xml:space="preserve">. </w:t>
+      </w:r>
+      <w:ins w:id="46" w:author="Victor" w:date="2012-10-30T18:23:00Z">
+        <w:r>
+          <w:t>S</w:t>
+        </w:r>
+      </w:ins>
+      <w:r>
+        <w:t xml:space="preserve">ince bins are </w:t>
+      </w:r>
+      <w:proofErr w:type="spellStart"/>
+      <w:r>
+        <w:t>nestable</w:t>
+      </w:r>
+      <w:proofErr w:type="spellEnd"/>
+      <w:r>
+        <w:t xml:space="preserve">, users provide </w:t>
+      </w:r>
+      <w:ins w:id="47" w:author="Public" w:date="2012-10-30T11:06:00Z">
+        <w:r>
+          <w:t xml:space="preserve">pseudo </w:t>
+        </w:r>
+      </w:ins>
+      <w:r>
+        <w:t xml:space="preserve">"keywords" for the links they post. </w:t>
+      </w:r>
+      <w:proofErr w:type="spellStart"/>
       <w:proofErr w:type="gramStart"/>
       <w:r>
-        <w:t>bit.ly</w:t>
-      </w:r>
+        <w:t>ie</w:t>
+      </w:r>
+      <w:proofErr w:type="spellEnd"/>
       <w:proofErr w:type="gramEnd"/>
-      <w:ins w:id="27" w:author="Victor" w:date="2012-10-30T18:07:00Z">
-        <w:r>
-          <w:t xml:space="preserve"> and </w:t>
-        </w:r>
-        <w:proofErr w:type="spellStart"/>
-        <w:r>
-          <w:t>kippt</w:t>
-        </w:r>
-      </w:ins>
-      <w:proofErr w:type="spellEnd"/>
-      <w:r>
-        <w:t xml:space="preserve">. </w:t>
-      </w:r>
-      <w:ins w:id="28" w:author="Victor" w:date="2012-10-30T18:07:00Z">
-        <w:r>
-          <w:t>T</w:t>
-        </w:r>
-      </w:ins>
-      <w:del w:id="29" w:author="Victor" w:date="2012-10-30T18:07:00Z">
-        <w:r>
-          <w:delText>t</w:delText>
-        </w:r>
-      </w:del>
-      <w:r>
-        <w:t xml:space="preserve">hey seem like they'd be </w:t>
-      </w:r>
-      <w:ins w:id="30" w:author="Victor" w:date="2012-10-30T18:16:00Z">
-        <w:r>
-          <w:t xml:space="preserve">able to </w:t>
-        </w:r>
-      </w:ins>
-      <w:del w:id="31" w:author="Victor" w:date="2012-10-30T18:16:00Z">
-        <w:r>
-          <w:delText xml:space="preserve">the quickest to </w:delText>
-        </w:r>
-      </w:del>
+      <w:r>
+        <w:t>., clickb.in/</w:t>
+      </w:r>
+      <w:proofErr w:type="spellStart"/>
+      <w:r>
+        <w:t>entermainment</w:t>
+      </w:r>
+      <w:proofErr w:type="spellEnd"/>
+      <w:r>
+        <w:t>/funny/videos/ which could possibly be used to create search engine results</w:t>
+      </w:r>
+      <w:ins w:id="48" w:author="Victor" w:date="2012-10-30T18:25:00Z">
+        <w:r>
+          <w:t xml:space="preserve">. </w:t>
+        </w:r>
+      </w:ins>
+    </w:p>
+    <w:p/>
+    <w:p/>
+    <w:p/>
+    <w:p>
+      <w:r>
+        <w:t>If you've already started working on it, how long have you been working and how many lines of code (if applicable) have you written?</w:t>
+      </w:r>
+    </w:p>
+    <w:p/>
+    <w:p>
+      <w:r>
+        <w:t>1 month, ~3500 LOC</w:t>
+      </w:r>
+    </w:p>
+    <w:p/>
+    <w:p/>
+    <w:p/>
+    <w:p>
+      <w:r>
+        <w:t>How far along are you? Do you have a beta yet? If not, when will you? Are you launched? If so, how many users do you have? Do you have revenue? If so, how much? If you're launched, what is your monthly growth rate (in users or revenue or both)?</w:t>
+      </w:r>
+    </w:p>
+    <w:p/>
+    <w:p>
+      <w:ins w:id="49" w:author="Public" w:date="2012-10-30T11:15:00Z">
+        <w:r>
+          <w:t>We</w:t>
+        </w:r>
+      </w:ins>
+      <w:ins w:id="50" w:author="Public" w:date="2012-10-30T11:17:00Z">
+        <w:r>
+          <w:t xml:space="preserve">’re </w:t>
+        </w:r>
+      </w:ins>
+      <w:ins w:id="51" w:author="Public" w:date="2012-10-30T11:15:00Z">
+        <w:r>
+          <w:t>finished with the beta</w:t>
+        </w:r>
+      </w:ins>
+      <w:ins w:id="52" w:author="Victor" w:date="2012-10-30T18:42:00Z">
+        <w:r>
+          <w:t xml:space="preserve"> but </w:t>
+        </w:r>
+      </w:ins>
+      <w:ins w:id="53" w:author="Victor" w:date="2012-10-30T18:43:00Z">
+        <w:r>
+          <w:t>only</w:t>
+        </w:r>
+      </w:ins>
+      <w:ins w:id="54" w:author="Victor" w:date="2012-10-30T18:42:00Z">
+        <w:r>
+          <w:t xml:space="preserve"> </w:t>
+        </w:r>
+      </w:ins>
+      <w:ins w:id="55" w:author="Victor" w:date="2012-10-30T18:43:00Z">
+        <w:r>
+          <w:t>launched today. No revenue.</w:t>
+        </w:r>
+      </w:ins>
+    </w:p>
+    <w:p/>
+    <w:p/>
+    <w:p/>
+    <w:p>
+      <w:r>
+        <w:t xml:space="preserve">If you have an online demo, what's the </w:t>
+      </w:r>
+      <w:proofErr w:type="spellStart"/>
       <w:proofErr w:type="gramStart"/>
       <w:r>
-        <w:t>adapt</w:t>
-      </w:r>
+        <w:t>url</w:t>
+      </w:r>
+      <w:proofErr w:type="spellEnd"/>
       <w:proofErr w:type="gramEnd"/>
-      <w:ins w:id="32" w:author="Victor" w:date="2012-10-30T18:50:00Z">
-        <w:r>
-          <w:t xml:space="preserve"> </w:t>
-        </w:r>
-      </w:ins>
-      <w:del w:id="33" w:author="Victor" w:date="2012-10-30T18:50:00Z">
-        <w:r>
-          <w:delText xml:space="preserve"> </w:delText>
-        </w:r>
-      </w:del>
-      <w:del w:id="34" w:author="Victor" w:date="2012-10-30T18:16:00Z">
-        <w:r>
-          <w:delText>if</w:delText>
-        </w:r>
-      </w:del>
-      <w:ins w:id="35" w:author="Victor" w:date="2012-10-30T18:16:00Z">
-        <w:r>
-          <w:t xml:space="preserve">if </w:t>
-        </w:r>
-      </w:ins>
-      <w:del w:id="36" w:author="Victor" w:date="2012-10-30T18:16:00Z">
-        <w:r>
-          <w:delText xml:space="preserve"> </w:delText>
-        </w:r>
-      </w:del>
-      <w:r>
-        <w:t xml:space="preserve">they </w:t>
-      </w:r>
-      <w:del w:id="37" w:author="Victor" w:date="2012-10-30T18:09:00Z">
-        <w:r>
-          <w:delText xml:space="preserve">realized </w:delText>
-        </w:r>
-      </w:del>
-      <w:ins w:id="38" w:author="Victor" w:date="2012-10-30T18:09:00Z">
-        <w:r>
-          <w:t xml:space="preserve">thought </w:t>
-        </w:r>
-      </w:ins>
-      <w:r>
-        <w:t xml:space="preserve">they needed </w:t>
-      </w:r>
-      <w:ins w:id="39" w:author="Victor" w:date="2012-10-30T18:08:00Z">
-        <w:r>
-          <w:t>to.</w:t>
-        </w:r>
-      </w:ins>
-      <w:ins w:id="40" w:author="Victor" w:date="2012-10-30T18:11:00Z">
-        <w:r>
-          <w:t xml:space="preserve"> </w:t>
-        </w:r>
-      </w:ins>
-      <w:ins w:id="41" w:author="Victor" w:date="2012-10-30T18:12:00Z">
-        <w:r>
-          <w:t xml:space="preserve">Other companies </w:t>
-        </w:r>
-      </w:ins>
-      <w:ins w:id="42" w:author="Victor" w:date="2012-10-30T18:15:00Z">
-        <w:r>
-          <w:t xml:space="preserve">doing </w:t>
-        </w:r>
-      </w:ins>
-      <w:ins w:id="43" w:author="Victor" w:date="2012-10-30T18:13:00Z">
-        <w:r>
-          <w:t>similar things</w:t>
-        </w:r>
-        <w:r>
-          <w:t xml:space="preserve"> </w:t>
-        </w:r>
-      </w:ins>
-      <w:ins w:id="44" w:author="Victor" w:date="2012-10-30T18:15:00Z">
-        <w:r>
-          <w:t xml:space="preserve">are </w:t>
-        </w:r>
-        <w:proofErr w:type="spellStart"/>
-        <w:proofErr w:type="gramStart"/>
-        <w:r>
-          <w:t>pinterest</w:t>
-        </w:r>
-        <w:proofErr w:type="spellEnd"/>
-        <w:r>
-          <w:t xml:space="preserve"> ,</w:t>
-        </w:r>
-        <w:proofErr w:type="gramEnd"/>
-        <w:r>
-          <w:t xml:space="preserve"> </w:t>
-        </w:r>
-      </w:ins>
-      <w:proofErr w:type="spellStart"/>
-      <w:ins w:id="45" w:author="Victor" w:date="2012-10-30T18:13:00Z">
-        <w:r>
-          <w:t>everno</w:t>
-        </w:r>
-        <w:r>
-          <w:t>te</w:t>
-        </w:r>
-        <w:proofErr w:type="spellEnd"/>
-        <w:r>
-          <w:t xml:space="preserve">, readability, </w:t>
-        </w:r>
-        <w:proofErr w:type="spellStart"/>
-        <w:r>
-          <w:t>diigo</w:t>
-        </w:r>
-        <w:proofErr w:type="spellEnd"/>
-        <w:r>
-          <w:t>, snip.it.</w:t>
-        </w:r>
-      </w:ins>
-      <w:del w:id="46" w:author="Victor" w:date="2012-10-30T18:08:00Z">
-        <w:r>
-          <w:delText>to</w:delText>
-        </w:r>
-      </w:del>
-      <w:del w:id="47" w:author="Victor" w:date="2012-10-30T18:17:00Z">
-        <w:r>
-          <w:delText>.</w:delText>
-        </w:r>
-      </w:del>
-    </w:p>
-    <w:p>
-      <w:ins w:id="48" w:author="Public" w:date="2012-10-30T11:11:00Z">
-        <w:del w:id="49" w:author="Victor" w:date="2012-10-30T18:17:00Z">
-          <w:r>
-            <w:delText xml:space="preserve">List </w:delText>
-          </w:r>
-        </w:del>
-      </w:ins>
-      <w:ins w:id="50" w:author="Public" w:date="2012-10-30T11:12:00Z">
-        <w:del w:id="51" w:author="Victor" w:date="2012-10-30T18:17:00Z">
-          <w:r>
-            <w:delText xml:space="preserve">two </w:delText>
-          </w:r>
-        </w:del>
-      </w:ins>
-      <w:ins w:id="52" w:author="Public" w:date="2012-10-30T11:11:00Z">
-        <w:del w:id="53" w:author="Victor" w:date="2012-10-30T18:17:00Z">
-          <w:r>
-            <w:delText>other competitors</w:delText>
-          </w:r>
-        </w:del>
-      </w:ins>
-      <w:ins w:id="54" w:author="Public" w:date="2012-10-30T11:12:00Z">
-        <w:del w:id="55" w:author="Victor" w:date="2012-10-30T18:17:00Z">
-          <w:r>
-            <w:delText xml:space="preserve"> to show you’ve been thinking about it.</w:delText>
-          </w:r>
-        </w:del>
-      </w:ins>
-    </w:p>
-    <w:p/>
-    <w:p/>
-    <w:p/>
-    <w:p>
-      <w:r>
-        <w:t>What do you understand about your business that other companies in it just don't get?</w:t>
+      <w:r>
+        <w:t xml:space="preserve">? (Please don't password protect it; just use an obscure </w:t>
+      </w:r>
+      <w:proofErr w:type="spellStart"/>
+      <w:proofErr w:type="gramStart"/>
+      <w:r>
+        <w:t>url</w:t>
+      </w:r>
+      <w:proofErr w:type="spellEnd"/>
+      <w:proofErr w:type="gramEnd"/>
+      <w:r>
+        <w:t>.)</w:t>
+      </w:r>
+    </w:p>
+    <w:p/>
+    <w:p>
+      <w:r>
+        <w:t>http://clickb.in</w:t>
+      </w:r>
+    </w:p>
+    <w:p/>
+    <w:p/>
+    <w:p/>
+    <w:p>
+      <w:r>
+        <w:t>How will you get users? If your idea is the type that faces a chicken-and-egg problem in the sense that it won't be attractive to users till it has a lot of users (e.g. a marketplace, a dating site, an ad network), how will you overcome that?</w:t>
       </w:r>
     </w:p>
     <w:p/>
     <w:p>
       <w:pPr>
         <w:rPr>
-          <w:del w:id="56" w:author="Victor" w:date="2012-10-30T18:50:00Z"/>
+          <w:ins w:id="56" w:author="Public" w:date="2012-10-30T11:18:00Z"/>
         </w:rPr>
       </w:pPr>
-      <w:ins w:id="57" w:author="Victor" w:date="2012-10-30T18:20:00Z">
-        <w:r>
-          <w:t>Collecting related things is the core concept shared by all our</w:t>
-        </w:r>
-      </w:ins>
-      <w:ins w:id="58" w:author="Victor" w:date="2012-10-30T18:21:00Z">
-        <w:r>
-          <w:t xml:space="preserve"> competitors. Why not create a service that does only that?</w:t>
-        </w:r>
-      </w:ins>
-      <w:ins w:id="59" w:author="Victor" w:date="2012-10-30T18:20:00Z">
+      <w:ins w:id="57" w:author="Public" w:date="2012-10-30T11:17:00Z">
+        <w:r>
+          <w:t>We don’t suffer from a chicken-and-egg problem</w:t>
+        </w:r>
+      </w:ins>
+      <w:ins w:id="58" w:author="Public" w:date="2012-10-30T11:18:00Z">
+        <w:r>
+          <w:t xml:space="preserve"> because our product does not require network effects to be useful</w:t>
+        </w:r>
+        <w:r>
+          <w:t xml:space="preserve"> to an individual user</w:t>
+        </w:r>
+        <w:r>
+          <w:t xml:space="preserve">. </w:t>
+        </w:r>
+      </w:ins>
+    </w:p>
+    <w:p>
+      <w:ins w:id="59" w:author="Public" w:date="2012-10-30T11:19:00Z">
+        <w:r>
+          <w:t xml:space="preserve">Because the product itself is centered on </w:t>
+        </w:r>
+        <w:proofErr w:type="gramStart"/>
+        <w:r>
+          <w:t>link-sharing</w:t>
+        </w:r>
+        <w:proofErr w:type="gramEnd"/>
+        <w:r>
+          <w:t xml:space="preserve">, we expect it to </w:t>
+        </w:r>
+      </w:ins>
+      <w:ins w:id="60" w:author="Public" w:date="2012-10-30T11:20:00Z">
+        <w:r>
+          <w:t>spread</w:t>
+        </w:r>
+      </w:ins>
+      <w:ins w:id="61" w:author="Victor" w:date="2012-10-30T18:46:00Z">
         <w:r>
           <w:t xml:space="preserve"> </w:t>
         </w:r>
       </w:ins>
-      <w:ins w:id="60" w:author="Victor" w:date="2012-10-30T18:50:00Z">
-        <w:r>
-          <w:t>There’s no reason to force users into logging in to do this.</w:t>
-        </w:r>
-        <w:r>
-          <w:t xml:space="preserve"> </w:t>
-        </w:r>
-      </w:ins>
-    </w:p>
-    <w:p/>
-    <w:p>
-      <w:pPr>
-        <w:rPr>
-          <w:ins w:id="61" w:author="Victor" w:date="2012-10-30T18:22:00Z"/>
-        </w:rPr>
-      </w:pPr>
-    </w:p>
-    <w:p>
-      <w:r>
-        <w:t>How do or will you make money? How much could you make? (We realize you can't know precisely, but give your best estimate.)</w:t>
-      </w:r>
-    </w:p>
-    <w:p/>
-    <w:p>
-      <w:ins w:id="62" w:author="Victor" w:date="2012-10-30T18:49:00Z">
-        <w:r>
-          <w:t>W</w:t>
-        </w:r>
-      </w:ins>
-      <w:del w:id="63" w:author="Victor" w:date="2012-10-30T18:48:00Z">
-        <w:r>
-          <w:delText>w</w:delText>
-        </w:r>
-      </w:del>
-      <w:r>
-        <w:t>e'll start by using affiliate link injection</w:t>
-      </w:r>
-      <w:ins w:id="64" w:author="Victor" w:date="2012-10-30T18:23:00Z">
-        <w:r>
-          <w:t xml:space="preserve"> like </w:t>
-        </w:r>
-        <w:proofErr w:type="spellStart"/>
-        <w:r>
-          <w:t>posterous</w:t>
-        </w:r>
-        <w:proofErr w:type="spellEnd"/>
-        <w:r>
-          <w:t xml:space="preserve"> did</w:t>
-        </w:r>
-      </w:ins>
-      <w:ins w:id="65" w:author="Victor" w:date="2012-10-30T18:35:00Z">
-        <w:r>
-          <w:t xml:space="preserve"> using </w:t>
-        </w:r>
-        <w:proofErr w:type="spellStart"/>
-        <w:r>
-          <w:t>Viglink</w:t>
-        </w:r>
-      </w:ins>
-      <w:proofErr w:type="spellEnd"/>
-      <w:r>
-        <w:t xml:space="preserve">. </w:t>
-      </w:r>
-      <w:ins w:id="66" w:author="Victor" w:date="2012-10-30T18:23:00Z">
-        <w:r>
-          <w:t>S</w:t>
-        </w:r>
-      </w:ins>
-      <w:r>
-        <w:t xml:space="preserve">ince bins are </w:t>
-      </w:r>
-      <w:proofErr w:type="spellStart"/>
-      <w:r>
-        <w:t>nestable</w:t>
-      </w:r>
-      <w:proofErr w:type="spellEnd"/>
-      <w:r>
-        <w:t xml:space="preserve">, users provide </w:t>
-      </w:r>
-      <w:ins w:id="67" w:author="Public" w:date="2012-10-30T11:06:00Z">
-        <w:r>
-          <w:t xml:space="preserve">pseudo </w:t>
-        </w:r>
-      </w:ins>
-      <w:r>
-        <w:t xml:space="preserve">"keywords" for the links they post. </w:t>
-      </w:r>
-      <w:proofErr w:type="spellStart"/>
+      <w:ins w:id="62" w:author="Public" w:date="2012-10-30T11:20:00Z">
+        <w:r>
+          <w:t xml:space="preserve">organically </w:t>
+        </w:r>
+      </w:ins>
+      <w:ins w:id="63" w:author="Victor" w:date="2012-10-30T18:46:00Z">
+        <w:r>
+          <w:t xml:space="preserve">among </w:t>
+        </w:r>
+      </w:ins>
+      <w:ins w:id="64" w:author="Public" w:date="2012-10-30T11:20:00Z">
+        <w:r>
+          <w:t xml:space="preserve">users to the extent that it’s useful. We’re working on a series of examples bins, and </w:t>
+        </w:r>
+      </w:ins>
+      <w:ins w:id="65" w:author="Public" w:date="2012-10-30T11:21:00Z">
+        <w:r>
+          <w:t>w</w:t>
+        </w:r>
+      </w:ins>
+      <w:ins w:id="66" w:author="Public" w:date="2012-10-30T11:20:00Z">
+        <w:r>
+          <w:t>e’ve created an animation on our website to showcase the product.</w:t>
+        </w:r>
+      </w:ins>
+    </w:p>
+    <w:p/>
+    <w:p/>
+    <w:p>
+      <w:r>
+        <w:t xml:space="preserve">If you're already incorporated, when were you? Who are the shareholders and what percent does each own? </w:t>
+      </w:r>
       <w:proofErr w:type="gramStart"/>
       <w:r>
-        <w:t>ie</w:t>
-      </w:r>
-      <w:proofErr w:type="spellEnd"/>
+        <w:t>If you've had funding, how much, at what valuation(s)?</w:t>
+      </w:r>
       <w:proofErr w:type="gramEnd"/>
-      <w:r>
-        <w:t>., clickb.in/</w:t>
-      </w:r>
-      <w:proofErr w:type="spellStart"/>
-      <w:r>
-        <w:t>entermainment</w:t>
-      </w:r>
-      <w:proofErr w:type="spellEnd"/>
-      <w:r>
-        <w:t>/funny/videos/ which could possibly be used to create search engine results</w:t>
-      </w:r>
-      <w:ins w:id="68" w:author="Victor" w:date="2012-10-30T18:25:00Z">
-        <w:r>
-          <w:t xml:space="preserve">. </w:t>
-        </w:r>
-      </w:ins>
-    </w:p>
-    <w:p/>
-    <w:p/>
-    <w:p/>
-    <w:p>
-      <w:r>
-        <w:t>If you've already started working on it, how long have you been working and how many lines of code (if applicable) have you written?</w:t>
-      </w:r>
-    </w:p>
-    <w:p/>
-    <w:p>
-      <w:r>
-        <w:t>1 month, ~3500 LOC</w:t>
-      </w:r>
-    </w:p>
-    <w:p/>
-    <w:p/>
-    <w:p/>
-    <w:p>
-      <w:r>
-        <w:t>How far along are you? Do you have a beta yet? If not, when will you? Are you launched? If so, how many users do you have? Do you have revenue? If so, how much? If you're launched, what is your monthly growth rate (in users or revenue or both)?</w:t>
-      </w:r>
-    </w:p>
-    <w:p/>
-    <w:p>
-      <w:ins w:id="69" w:author="Public" w:date="2012-10-30T11:15:00Z">
-        <w:r>
-          <w:t>We</w:t>
-        </w:r>
-      </w:ins>
-      <w:ins w:id="70" w:author="Public" w:date="2012-10-30T11:17:00Z">
-        <w:r>
-          <w:t xml:space="preserve">’re </w:t>
-        </w:r>
-      </w:ins>
-      <w:ins w:id="71" w:author="Public" w:date="2012-10-30T11:15:00Z">
-        <w:r>
-          <w:t>finished with the beta</w:t>
-        </w:r>
-      </w:ins>
-      <w:ins w:id="72" w:author="Victor" w:date="2012-10-30T18:42:00Z">
-        <w:r>
-          <w:t xml:space="preserve"> but </w:t>
-        </w:r>
-      </w:ins>
-      <w:ins w:id="73" w:author="Victor" w:date="2012-10-30T18:43:00Z">
-        <w:r>
-          <w:t>only</w:t>
-        </w:r>
-      </w:ins>
-      <w:ins w:id="74" w:author="Victor" w:date="2012-10-30T18:42:00Z">
-        <w:r>
-          <w:t xml:space="preserve"> </w:t>
-        </w:r>
-      </w:ins>
-      <w:ins w:id="75" w:author="Victor" w:date="2012-10-30T18:43:00Z">
-        <w:r>
-          <w:t>launched today. No revenue.</w:t>
-        </w:r>
-      </w:ins>
-    </w:p>
-    <w:p/>
-    <w:p/>
-    <w:p/>
-    <w:p>
-      <w:r>
-        <w:t xml:space="preserve">If you have an online demo, what's the </w:t>
-      </w:r>
-      <w:proofErr w:type="spellStart"/>
+    </w:p>
+    <w:p/>
+    <w:p>
+      <w:r>
+        <w:t>NA</w:t>
+      </w:r>
+    </w:p>
+    <w:p/>
+    <w:p/>
+    <w:p/>
+    <w:p>
+      <w:r>
+        <w:t>If you're not incorporated yet, please list the percent of the company you plan to give each founder, and anyone else you plan to give stock to. (This question is as much for you as us.)</w:t>
+      </w:r>
+    </w:p>
+    <w:p/>
+    <w:p>
+      <w:r>
+        <w:t>50/50</w:t>
+      </w:r>
+    </w:p>
+    <w:p/>
+    <w:p/>
+    <w:p/>
+    <w:p>
+      <w:r>
+        <w:t>If we fund you, which of the founders will commit to working exclusively (no school, no other jobs) on this project for the next year?</w:t>
+      </w:r>
+    </w:p>
+    <w:p/>
+    <w:p>
+      <w:ins w:id="67" w:author="Victor" w:date="2012-10-30T18:48:00Z">
+        <w:r>
+          <w:t>B</w:t>
+        </w:r>
+      </w:ins>
+      <w:r>
+        <w:t>oth of us</w:t>
+      </w:r>
+    </w:p>
+    <w:p/>
+    <w:p/>
+    <w:p/>
+    <w:p>
+      <w:r>
+        <w:t>For founders who can't, why not? What level of commitment are they willing to make?</w:t>
+      </w:r>
+    </w:p>
+    <w:p/>
+    <w:p>
+      <w:r>
+        <w:t>NA</w:t>
+      </w:r>
+    </w:p>
+    <w:p/>
+    <w:p/>
+    <w:p/>
+    <w:p/>
+    <w:p>
+      <w:r>
+        <w:t>Do any founders have other commitments between January and March 2013 inclusive?</w:t>
+      </w:r>
+    </w:p>
+    <w:p/>
+    <w:p>
+      <w:ins w:id="68" w:author="Public" w:date="2012-10-30T11:08:00Z">
+        <w:r>
+          <w:t>No</w:t>
+        </w:r>
+      </w:ins>
+    </w:p>
+    <w:p/>
+    <w:p/>
+    <w:p/>
+    <w:p>
+      <w:r>
+        <w:t>Do any founders have commitments in the future (e.g. finishing college, going to grad school), and if so what?</w:t>
+      </w:r>
+    </w:p>
+    <w:p/>
+    <w:p>
+      <w:ins w:id="69" w:author="Public" w:date="2012-10-30T11:08:00Z">
+        <w:r>
+          <w:t>No</w:t>
+        </w:r>
+      </w:ins>
+    </w:p>
+    <w:p/>
+    <w:p/>
+    <w:p/>
+    <w:p>
+      <w:r>
+        <w:t>Where do you live now, and where would the company be based after YC?</w:t>
+      </w:r>
+    </w:p>
+    <w:p/>
+    <w:p>
+      <w:r>
+        <w:t>I moved to Berkeley about two months ago. Aleksey is still in Pittsburgh</w:t>
+      </w:r>
+      <w:ins w:id="70" w:author="Public" w:date="2012-10-30T11:08:00Z">
+        <w:r>
+          <w:t>,</w:t>
+        </w:r>
+      </w:ins>
+      <w:r>
+        <w:t xml:space="preserve"> but he'd move in with me if we got accepted.</w:t>
+      </w:r>
+    </w:p>
+    <w:p/>
+    <w:p/>
+    <w:p/>
+    <w:p>
+      <w:r>
+        <w:t xml:space="preserve">Are any of the founders covered by </w:t>
+      </w:r>
+      <w:proofErr w:type="spellStart"/>
+      <w:r>
+        <w:t>noncompetes</w:t>
+      </w:r>
+      <w:proofErr w:type="spellEnd"/>
+      <w:r>
+        <w:t xml:space="preserve"> or intellectual property agreements that overlap with your project? Will any be working as employees or consultants for anyone else?</w:t>
+      </w:r>
+    </w:p>
+    <w:p/>
+    <w:p>
+      <w:r>
+        <w:t>No</w:t>
+      </w:r>
+    </w:p>
+    <w:p/>
+    <w:p/>
+    <w:p/>
+    <w:p>
+      <w:r>
+        <w:t>Was any of your code written by someone who is not one of your founders? If so, how can you safely use it? (Open source is ok of course.)</w:t>
+      </w:r>
+    </w:p>
+    <w:p/>
+    <w:p>
+      <w:r>
+        <w:t>NA</w:t>
+      </w:r>
+    </w:p>
+    <w:p/>
+    <w:p/>
+    <w:p/>
+    <w:p>
+      <w:r>
+        <w:t>Are any of the following true? (a) You are the only founder. (b) You are a student who may return to school when the next term starts. (c) Half or more of your group can't move to the Bay Area. (d) One or more founders will keep their current jobs. (e) None of the founders are programmers.</w:t>
+      </w:r>
+    </w:p>
+    <w:p>
+      <w:r>
+        <w:t>(Answering yes doesn't disqualify you. It's just to remind us to check.)</w:t>
+      </w:r>
+    </w:p>
+    <w:p/>
+    <w:p>
+      <w:r>
+        <w:t>No</w:t>
+      </w:r>
+    </w:p>
+    <w:p/>
+    <w:p/>
+    <w:p/>
+    <w:p>
+      <w:r>
+        <w:t>If you had any other ideas you considered applying with, please list them. One may be something we've been waiting for. Often when we fund people it's to do something they list here and not in the main application.</w:t>
+      </w:r>
+    </w:p>
+    <w:p/>
+    <w:p>
+      <w:r>
+        <w:t>Monetizing user attention using stated preference surveys instead of ads. SP surveys present binary choices between products. Results enter "discrete choice" statistical models used in marketing, academia and government. There exist techniques for filtering bad responses.</w:t>
+      </w:r>
+    </w:p>
+    <w:p/>
+    <w:p/>
+    <w:p/>
+    <w:p>
+      <w:r>
+        <w:t>Please tell us something surprising or amusing that one of you has discovered. (The answer need not be related to your project.)</w:t>
+      </w:r>
+    </w:p>
+    <w:p/>
+    <w:p>
+      <w:r>
+        <w:t xml:space="preserve">1.) </w:t>
+      </w:r>
       <w:proofErr w:type="gramStart"/>
-      <w:r>
-        <w:t>url</w:t>
-      </w:r>
-      <w:proofErr w:type="spellEnd"/>
+      <w:ins w:id="71" w:author="Victor" w:date="2012-10-30T18:47:00Z">
+        <w:r>
+          <w:t>O</w:t>
+        </w:r>
+      </w:ins>
+      <w:r>
+        <w:t>n</w:t>
+      </w:r>
       <w:proofErr w:type="gramEnd"/>
       <w:r>
-        <w:t xml:space="preserve">? (Please don't password protect it; just use an obscure </w:t>
-      </w:r>
-      <w:proofErr w:type="spellStart"/>
-      <w:proofErr w:type="gramStart"/>
-      <w:r>
-        <w:t>url</w:t>
-      </w:r>
-      <w:proofErr w:type="spellEnd"/>
-      <w:proofErr w:type="gramEnd"/>
-      <w:r>
-        <w:t>.)</w:t>
-      </w:r>
-    </w:p>
-    <w:p/>
-    <w:p>
-      <w:r>
-        <w:t>http://clickb.in</w:t>
-      </w:r>
-    </w:p>
-    <w:p/>
-    <w:p/>
-    <w:p/>
-    <w:p>
-      <w:r>
-        <w:t>How will you get users? If your idea is the type that faces a chicken-and-egg problem in the sense that it won't be attractive to users till it has a lot of users (e.g. a marketplace, a dating site, an ad network), how will you overcome that?</w:t>
-      </w:r>
-    </w:p>
-    <w:p/>
-    <w:p>
-      <w:pPr>
-        <w:rPr>
-          <w:ins w:id="76" w:author="Public" w:date="2012-10-30T11:18:00Z"/>
-        </w:rPr>
-      </w:pPr>
-      <w:ins w:id="77" w:author="Public" w:date="2012-10-30T11:17:00Z">
-        <w:r>
-          <w:t>We don’t suffer from a chicken-and-egg problem</w:t>
-        </w:r>
-      </w:ins>
-      <w:ins w:id="78" w:author="Public" w:date="2012-10-30T11:18:00Z">
-        <w:r>
-          <w:t xml:space="preserve"> because our product does not require network effects to be useful</w:t>
-        </w:r>
-        <w:r>
-          <w:t xml:space="preserve"> to an individual user</w:t>
-        </w:r>
-        <w:r>
-          <w:t xml:space="preserve">. </w:t>
-        </w:r>
-      </w:ins>
-    </w:p>
-    <w:p>
-      <w:ins w:id="79" w:author="Public" w:date="2012-10-30T11:19:00Z">
-        <w:r>
-          <w:t xml:space="preserve">Because the product itself is centered on </w:t>
-        </w:r>
-        <w:proofErr w:type="gramStart"/>
-        <w:r>
-          <w:t>link-sharing</w:t>
-        </w:r>
-        <w:proofErr w:type="gramEnd"/>
-        <w:r>
-          <w:t xml:space="preserve">, we expect it to </w:t>
-        </w:r>
-      </w:ins>
-      <w:ins w:id="80" w:author="Public" w:date="2012-10-30T11:20:00Z">
-        <w:r>
-          <w:t>spread</w:t>
-        </w:r>
-      </w:ins>
-      <w:ins w:id="81" w:author="Victor" w:date="2012-10-30T18:46:00Z">
-        <w:r>
-          <w:t xml:space="preserve"> </w:t>
-        </w:r>
-      </w:ins>
-      <w:ins w:id="82" w:author="Public" w:date="2012-10-30T11:20:00Z">
-        <w:r>
-          <w:t xml:space="preserve">organically </w:t>
-        </w:r>
-      </w:ins>
-      <w:ins w:id="83" w:author="Victor" w:date="2012-10-30T18:46:00Z">
-        <w:r>
-          <w:t xml:space="preserve">among </w:t>
-        </w:r>
-      </w:ins>
-      <w:ins w:id="84" w:author="Public" w:date="2012-10-30T11:20:00Z">
-        <w:r>
-          <w:t xml:space="preserve">users to the extent that it’s useful. We’re working on a series of examples bins, and </w:t>
-        </w:r>
-      </w:ins>
-      <w:ins w:id="85" w:author="Public" w:date="2012-10-30T11:21:00Z">
-        <w:r>
-          <w:t>w</w:t>
-        </w:r>
-      </w:ins>
-      <w:ins w:id="86" w:author="Public" w:date="2012-10-30T11:20:00Z">
-        <w:r>
-          <w:t>e’ve created an animation on our website to showcase the product.</w:t>
-        </w:r>
-      </w:ins>
-    </w:p>
-    <w:p/>
-    <w:p/>
-    <w:p>
-      <w:r>
-        <w:t xml:space="preserve">If you're already incorporated, when were you? Who are the shareholders and what percent does each own? </w:t>
-      </w:r>
-      <w:proofErr w:type="gramStart"/>
-      <w:r>
-        <w:t>If you've had funding, how much, at what valuation(s)?</w:t>
-      </w:r>
-      <w:proofErr w:type="gramEnd"/>
-    </w:p>
-    <w:p/>
-    <w:p>
-      <w:r>
-        <w:t>NA</w:t>
-      </w:r>
-    </w:p>
-    <w:p/>
-    <w:p/>
-    <w:p/>
-    <w:p>
-      <w:r>
-        <w:t>If you're not incorporated yet, please list the percent of the company you plan to give each founder, and anyone else you plan to give stock to. (This question is as much for you as us.)</w:t>
-      </w:r>
-    </w:p>
-    <w:p/>
-    <w:p>
-      <w:r>
-        <w:t>50/50</w:t>
-      </w:r>
-    </w:p>
-    <w:p/>
-    <w:p/>
-    <w:p/>
-    <w:p>
-      <w:r>
-        <w:t>If we fund you, which of the founders will commit to working exclusively (no school, no other jobs) on this project for the next year?</w:t>
-      </w:r>
-    </w:p>
-    <w:p/>
-    <w:p>
-      <w:ins w:id="87" w:author="Victor" w:date="2012-10-30T18:48:00Z">
-        <w:r>
-          <w:t>B</w:t>
-        </w:r>
-      </w:ins>
-      <w:r>
-        <w:t>oth of us</w:t>
-      </w:r>
-    </w:p>
-    <w:p/>
-    <w:p/>
-    <w:p/>
-    <w:p>
-      <w:r>
-        <w:t>For founders who can't, why not? What level of commitment are they willing to make?</w:t>
-      </w:r>
-    </w:p>
-    <w:p/>
-    <w:p>
-      <w:r>
-        <w:t>NA</w:t>
-      </w:r>
-    </w:p>
-    <w:p/>
-    <w:p/>
-    <w:p/>
-    <w:p/>
-    <w:p>
-      <w:r>
-        <w:t>Do any founders have other commitments between January and March 2013 inclusive?</w:t>
-      </w:r>
-    </w:p>
-    <w:p/>
-    <w:p>
-      <w:ins w:id="88" w:author="Public" w:date="2012-10-30T11:08:00Z">
-        <w:r>
-          <w:t>No</w:t>
-        </w:r>
-      </w:ins>
-    </w:p>
-    <w:p/>
-    <w:p/>
-    <w:p/>
-    <w:p>
-      <w:r>
-        <w:t>Do any founders have commitments in the future (e.g. finishing college, going to grad school), and if so what?</w:t>
-      </w:r>
-    </w:p>
-    <w:p/>
-    <w:p>
-      <w:ins w:id="89" w:author="Public" w:date="2012-10-30T11:08:00Z">
-        <w:r>
-          <w:t>No</w:t>
-        </w:r>
-      </w:ins>
-    </w:p>
-    <w:p/>
-    <w:p/>
-    <w:p/>
-    <w:p>
-      <w:r>
-        <w:t>Where do you live now, and where would the company be based after YC?</w:t>
-      </w:r>
-    </w:p>
-    <w:p/>
-    <w:p>
-      <w:r>
-        <w:t>I moved to Berkeley about two months ago. Aleksey is still in Pittsburgh</w:t>
-      </w:r>
-      <w:ins w:id="90" w:author="Public" w:date="2012-10-30T11:08:00Z">
-        <w:r>
-          <w:t>,</w:t>
-        </w:r>
-      </w:ins>
-      <w:r>
-        <w:t xml:space="preserve"> but he'd move in with me if we got accepted.</w:t>
-      </w:r>
-    </w:p>
-    <w:p/>
-    <w:p/>
-    <w:p/>
-    <w:p>
-      <w:r>
-        <w:t xml:space="preserve">Are any of the founders covered by </w:t>
-      </w:r>
-      <w:proofErr w:type="spellStart"/>
-      <w:r>
-        <w:t>noncompetes</w:t>
-      </w:r>
-      <w:proofErr w:type="spellEnd"/>
-      <w:r>
-        <w:t xml:space="preserve"> or intellectual property agreements that overlap with your project? Will any be working as employees or consultants for anyone else?</w:t>
-      </w:r>
-    </w:p>
-    <w:p/>
-    <w:p>
-      <w:r>
-        <w:t>No</w:t>
-      </w:r>
-    </w:p>
-    <w:p/>
-    <w:p/>
-    <w:p/>
-    <w:p>
-      <w:r>
-        <w:t>Was any of your code written by someone who is not one of your founders? If so, how can you safely use it? (Open source is ok of course.)</w:t>
-      </w:r>
-    </w:p>
-    <w:p/>
-    <w:p>
-      <w:r>
-        <w:t>NA</w:t>
-      </w:r>
-    </w:p>
-    <w:p/>
-    <w:p/>
-    <w:p/>
-    <w:p>
-      <w:r>
-        <w:t>Are any of the following true? (a) You are the only founder. (b) You are a student who may return to school when the next term starts. (c) Half or more of your group can't move to the Bay Area. (d) One or more founders will keep their current jobs. (e) None of the founders are programmers.</w:t>
-      </w:r>
-    </w:p>
-    <w:p>
-      <w:r>
-        <w:t>(Answering yes doesn't disqualify you. It's just to remind us to check.)</w:t>
-      </w:r>
-    </w:p>
-    <w:p/>
-    <w:p>
-      <w:r>
-        <w:t>No</w:t>
-      </w:r>
-    </w:p>
-    <w:p/>
-    <w:p/>
-    <w:p/>
-    <w:p>
-      <w:r>
-        <w:t>If you had any other ideas you considered applying with, please list them. One may be something we've been waiting for. Often when we fund people it's to do something they list here and not in the main application.</w:t>
-      </w:r>
-    </w:p>
-    <w:p/>
-    <w:p>
-      <w:r>
-        <w:t>Monetizing user attention using stated preference surveys instead of ads. SP surveys present binary choices between products. Results enter "discrete choice" statistical models used in marketing, academia and government. There exist techniques for filtering bad responses.</w:t>
-      </w:r>
-    </w:p>
-    <w:p/>
-    <w:p/>
-    <w:p/>
-    <w:p>
-      <w:r>
-        <w:t>Please tell us something surprising or amusing that one of you has discovered. (The answer need not be related to your project.)</w:t>
-      </w:r>
-    </w:p>
-    <w:p/>
-    <w:p>
-      <w:r>
-        <w:t xml:space="preserve">1.) </w:t>
-      </w:r>
-      <w:proofErr w:type="gramStart"/>
-      <w:ins w:id="91" w:author="Victor" w:date="2012-10-30T18:47:00Z">
-        <w:r>
-          <w:t>O</w:t>
-        </w:r>
-      </w:ins>
-      <w:r>
-        <w:t>n</w:t>
-      </w:r>
-      <w:proofErr w:type="gramEnd"/>
-      <w:r>
         <w:t xml:space="preserve"> cru</w:t>
       </w:r>
-      <w:ins w:id="92" w:author="Public" w:date="2012-10-30T11:21:00Z">
+      <w:ins w:id="72" w:author="Public" w:date="2012-10-30T11:21:00Z">
         <w:r>
           <w:t>i</w:t>
         </w:r>
@@ -1415,7 +1325,7 @@
       <w:r>
         <w:t xml:space="preserve">se ships that have arcades, the machines are bolted to the floor to prevent them from moving. </w:t>
       </w:r>
-      <w:ins w:id="93" w:author="Victor" w:date="2012-10-30T18:48:00Z">
+      <w:ins w:id="73" w:author="Victor" w:date="2012-10-30T18:48:00Z">
         <w:r>
           <w:t>B</w:t>
         </w:r>

</xml_diff>

<commit_message>
made animations work crossbrowser
</commit_message>
<xml_diff>
--- a/yc-application.docx
+++ b/yc-application.docx
@@ -57,9 +57,11 @@
       </w:r>
     </w:p>
     <w:p>
-      <w:r>
-        <w:t>????????????????????????????????????????????????????????????????????????????????</w:t>
-      </w:r>
+      <w:ins w:id="0" w:author="Victor" w:date="2012-10-31T23:58:00Z">
+        <w:r>
+          <w:t>http://www.youtube.com/watch?v=z3i0ZraLAwE</w:t>
+        </w:r>
+      </w:ins>
     </w:p>
     <w:p/>
     <w:p/>
@@ -140,407 +142,583 @@
       </w:r>
     </w:p>
     <w:p/>
-    <w:p>
-      <w:r>
-        <w:t xml:space="preserve">But what we've made in the last month is a bookmarking service. </w:t>
-      </w:r>
-      <w:r>
-        <w:t>T</w:t>
-      </w:r>
-      <w:r>
-        <w:t xml:space="preserve">hink of it like bit.ly meets </w:t>
-      </w:r>
-      <w:proofErr w:type="spellStart"/>
-      <w:r>
-        <w:t>pastebin</w:t>
-      </w:r>
-      <w:proofErr w:type="spellEnd"/>
-      <w:r>
-        <w:t xml:space="preserve"> in that you can quickly and anonymously share collections of links or login to save them for later. </w:t>
-      </w:r>
-      <w:r>
-        <w:t>It’s s</w:t>
-      </w:r>
-      <w:r>
-        <w:t>ort of like "sets as a service."</w:t>
-      </w:r>
-    </w:p>
-    <w:p/>
-    <w:p>
-      <w:proofErr w:type="gramStart"/>
-      <w:r>
-        <w:t>what</w:t>
-      </w:r>
-      <w:proofErr w:type="gramEnd"/>
-      <w:r>
-        <w:t xml:space="preserve"> we'd like to eventually create is a sort of "desktop of the internet" which would be built off of the existing hypermedia infrastructure. We think </w:t>
-      </w:r>
-      <w:proofErr w:type="spellStart"/>
-      <w:r>
-        <w:t>dropbox</w:t>
-      </w:r>
-      <w:proofErr w:type="spellEnd"/>
-      <w:r>
-        <w:t xml:space="preserve"> is only a temporary solution, bridging the gap between the cloud and the desktop but the desktop isn't going to be around much longer as thin clients begin taking over. </w:t>
-      </w:r>
-      <w:proofErr w:type="gramStart"/>
-      <w:r>
-        <w:t>think</w:t>
-      </w:r>
-      <w:proofErr w:type="gramEnd"/>
-      <w:r>
-        <w:t>, chrome OS, without the OS.</w:t>
-      </w:r>
-    </w:p>
-    <w:p/>
-    <w:p/>
-    <w:p/>
-    <w:p/>
-    <w:p>
-      <w:r>
-        <w:lastRenderedPageBreak/>
-        <w:t xml:space="preserve">If this application is a response to </w:t>
-      </w:r>
-      <w:proofErr w:type="gramStart"/>
-      <w:r>
-        <w:t>a</w:t>
-      </w:r>
-      <w:proofErr w:type="gramEnd"/>
-      <w:r>
-        <w:t xml:space="preserve"> YC RFS, which one? </w:t>
-      </w:r>
-    </w:p>
-    <w:p/>
-    <w:p>
-      <w:r>
-        <w:t>No</w:t>
-      </w:r>
-    </w:p>
-    <w:p/>
-    <w:p/>
-    <w:p/>
-    <w:p>
-      <w:r>
-        <w:t xml:space="preserve">For each founder, please list: YC username; name; age; year of graduation, school, degree and subject for each degree; email address; personal </w:t>
-      </w:r>
-      <w:proofErr w:type="spellStart"/>
-      <w:r>
-        <w:t>url</w:t>
-      </w:r>
-      <w:proofErr w:type="spellEnd"/>
-      <w:r>
-        <w:t xml:space="preserve">, </w:t>
-      </w:r>
-      <w:proofErr w:type="spellStart"/>
-      <w:r>
-        <w:t>github</w:t>
-      </w:r>
-      <w:proofErr w:type="spellEnd"/>
-      <w:r>
-        <w:t xml:space="preserve"> </w:t>
-      </w:r>
-      <w:proofErr w:type="spellStart"/>
-      <w:r>
-        <w:t>url</w:t>
-      </w:r>
-      <w:proofErr w:type="spellEnd"/>
-      <w:r>
-        <w:t xml:space="preserve">, </w:t>
-      </w:r>
-      <w:proofErr w:type="spellStart"/>
-      <w:r>
-        <w:t>facebook</w:t>
-      </w:r>
-      <w:proofErr w:type="spellEnd"/>
-      <w:r>
-        <w:t xml:space="preserve"> id, twitter id; employer and title (if any) at last job before this startup. Put unfinished degrees in </w:t>
-      </w:r>
-      <w:proofErr w:type="spellStart"/>
-      <w:r>
-        <w:t>parens</w:t>
-      </w:r>
-      <w:proofErr w:type="spellEnd"/>
-      <w:r>
-        <w:t>. List the main contact first. Separate founders with blank lines. Put an asterisk before the name of anyone not able to move to the Bay Area.</w:t>
-      </w:r>
-    </w:p>
-    <w:p/>
-    <w:p>
-      <w:proofErr w:type="spellStart"/>
-      <w:r>
-        <w:t>vicapow</w:t>
-      </w:r>
-      <w:proofErr w:type="spellEnd"/>
-      <w:r>
-        <w:t>, Victor Powell, 23, 2011, University of Pittsburgh, Computer Engineering, vicapow@gmail.com, victorp.me, github.com/</w:t>
-      </w:r>
-      <w:proofErr w:type="spellStart"/>
-      <w:r>
-        <w:t>vicapow</w:t>
-      </w:r>
-      <w:proofErr w:type="spellEnd"/>
-      <w:r>
-        <w:t>, facebook.com/</w:t>
-      </w:r>
-      <w:proofErr w:type="spellStart"/>
-      <w:r>
-        <w:t>vicapow</w:t>
-      </w:r>
-      <w:proofErr w:type="spellEnd"/>
-      <w:r>
-        <w:t>, @</w:t>
-      </w:r>
-      <w:proofErr w:type="spellStart"/>
-      <w:r>
-        <w:t>vicapow</w:t>
-      </w:r>
-      <w:proofErr w:type="spellEnd"/>
-      <w:r>
-        <w:t xml:space="preserve">, </w:t>
-      </w:r>
-      <w:proofErr w:type="spellStart"/>
-      <w:r>
-        <w:t>YinzCam</w:t>
-      </w:r>
-      <w:proofErr w:type="spellEnd"/>
-      <w:r>
-        <w:t>, Inc., Director of Web Applications &amp; Analytics</w:t>
-      </w:r>
-    </w:p>
-    <w:p/>
-    <w:p>
-      <w:proofErr w:type="spellStart"/>
-      <w:r>
-        <w:t>lxe</w:t>
-      </w:r>
-      <w:proofErr w:type="spellEnd"/>
-      <w:r>
-        <w:t xml:space="preserve">, Aleksey </w:t>
-      </w:r>
-      <w:proofErr w:type="spellStart"/>
-      <w:r>
-        <w:t>Smolenchuk</w:t>
-      </w:r>
-      <w:proofErr w:type="spellEnd"/>
-      <w:r>
-        <w:t>, 23, 2011, University of Pittsburgh, Computer Science, lxe@lxe.co, lxe.co, github.com/</w:t>
-      </w:r>
-      <w:proofErr w:type="spellStart"/>
-      <w:r>
-        <w:t>lxe</w:t>
-      </w:r>
-      <w:proofErr w:type="spellEnd"/>
-      <w:r>
-        <w:t>, facebook.com/</w:t>
-      </w:r>
-      <w:proofErr w:type="spellStart"/>
-      <w:r>
-        <w:t>alekseys</w:t>
-      </w:r>
-      <w:proofErr w:type="spellEnd"/>
-      <w:r>
-        <w:t>, @</w:t>
-      </w:r>
-      <w:proofErr w:type="spellStart"/>
-      <w:r>
-        <w:t>lxe</w:t>
-      </w:r>
-      <w:proofErr w:type="spellEnd"/>
-      <w:r>
-        <w:t xml:space="preserve">, </w:t>
-      </w:r>
-      <w:proofErr w:type="spellStart"/>
-      <w:r>
-        <w:t>Ansaldo</w:t>
-      </w:r>
-      <w:proofErr w:type="spellEnd"/>
-      <w:r>
-        <w:t xml:space="preserve"> STS USA, Software Engineer</w:t>
-      </w:r>
-    </w:p>
-    <w:p/>
-    <w:p/>
-    <w:p/>
-    <w:p>
-      <w:r>
-        <w:t>Please tell us in one or two sentences about the most impressive thing other than this startup that each founder has built or achieved.</w:t>
-      </w:r>
-    </w:p>
-    <w:p/>
-    <w:p>
-      <w:proofErr w:type="spellStart"/>
-      <w:proofErr w:type="gramStart"/>
-      <w:r>
-        <w:t>vicapow</w:t>
-      </w:r>
-      <w:proofErr w:type="spellEnd"/>
-      <w:proofErr w:type="gramEnd"/>
-      <w:r>
-        <w:t xml:space="preserve">: built an internal single sign on and permissions </w:t>
-      </w:r>
-      <w:proofErr w:type="spellStart"/>
-      <w:r>
-        <w:t>api</w:t>
-      </w:r>
-      <w:proofErr w:type="spellEnd"/>
-      <w:r>
-        <w:t xml:space="preserve"> for our company to manage dashboards for our clients that communicate over a REST API. </w:t>
-      </w:r>
-      <w:proofErr w:type="gramStart"/>
-      <w:r>
-        <w:t>this</w:t>
-      </w:r>
-      <w:proofErr w:type="gramEnd"/>
-      <w:r>
-        <w:t xml:space="preserve"> separates concerns and allows dashboards to be written in any language.</w:t>
-      </w:r>
-    </w:p>
-    <w:p/>
-    <w:p>
-      <w:proofErr w:type="spellStart"/>
-      <w:proofErr w:type="gramStart"/>
-      <w:r>
-        <w:t>lxe</w:t>
-      </w:r>
-      <w:proofErr w:type="spellEnd"/>
-      <w:proofErr w:type="gramEnd"/>
-      <w:r>
-        <w:t xml:space="preserve">: built a configuration interface and a c-based backend for a small-scale embedded train signaling device. </w:t>
-      </w:r>
-    </w:p>
-    <w:p/>
-    <w:p/>
-    <w:p/>
-    <w:p>
-      <w:r>
-        <w:t xml:space="preserve">Please tell us about the time you, </w:t>
-      </w:r>
-      <w:proofErr w:type="spellStart"/>
-      <w:r>
-        <w:t>vicapow</w:t>
-      </w:r>
-      <w:proofErr w:type="spellEnd"/>
-      <w:r>
-        <w:t>, most successfully hacked some (non-computer) system to your advantage.</w:t>
-      </w:r>
-      <w:ins w:id="0" w:author="Victor" w:date="2012-10-30T18:52:00Z">
-        <w:r>
-          <w:t xml:space="preserve"> </w:t>
-        </w:r>
-      </w:ins>
-    </w:p>
-    <w:p/>
-    <w:p>
-      <w:r>
-        <w:t xml:space="preserve">When I was in preschool, I hated being forced to take naps. One day, during nap time, I snuck my way out, jumping up to unlock a padlock, and </w:t>
-      </w:r>
-      <w:ins w:id="1" w:author="Victor" w:date="2012-10-31T12:15:00Z">
-        <w:r>
-          <w:t xml:space="preserve">made </w:t>
-        </w:r>
-      </w:ins>
-      <w:bookmarkStart w:id="2" w:name="_GoBack"/>
-      <w:bookmarkEnd w:id="2"/>
-      <w:r>
-        <w:t xml:space="preserve">my way home. I was picked up </w:t>
-      </w:r>
-      <w:ins w:id="3" w:author="Victor" w:date="2012-10-30T18:53:00Z">
-        <w:r>
-          <w:t>by a</w:t>
-        </w:r>
-      </w:ins>
-      <w:r>
-        <w:t xml:space="preserve"> police</w:t>
-      </w:r>
-      <w:ins w:id="4" w:author="Victor" w:date="2012-10-30T18:53:00Z">
-        <w:r>
-          <w:t xml:space="preserve"> officer</w:t>
-        </w:r>
-      </w:ins>
-      <w:r>
-        <w:t xml:space="preserve"> </w:t>
-      </w:r>
-      <w:ins w:id="5" w:author="Victor" w:date="2012-10-30T18:54:00Z">
-        <w:r>
-          <w:t xml:space="preserve">on </w:t>
-        </w:r>
-      </w:ins>
-      <w:r>
-        <w:t>the side of the road</w:t>
-      </w:r>
-      <w:ins w:id="6" w:author="Victor" w:date="2012-10-30T18:54:00Z">
-        <w:r>
-          <w:t xml:space="preserve"> </w:t>
-        </w:r>
-      </w:ins>
-      <w:proofErr w:type="gramStart"/>
-      <w:r>
-        <w:t>who</w:t>
-      </w:r>
-      <w:proofErr w:type="gramEnd"/>
-      <w:r>
-        <w:t xml:space="preserve"> offered to give me a rid</w:t>
-      </w:r>
-      <w:ins w:id="7" w:author="Victor" w:date="2012-10-31T12:15:00Z">
-        <w:r>
-          <w:t>e</w:t>
-        </w:r>
-      </w:ins>
-      <w:ins w:id="8" w:author="Victor" w:date="2012-10-30T18:54:00Z">
-        <w:r>
-          <w:t xml:space="preserve"> the rest of the way.</w:t>
-        </w:r>
-      </w:ins>
-    </w:p>
-    <w:p/>
-    <w:p/>
-    <w:p>
-      <w:r>
-        <w:t xml:space="preserve">Please tell us about an interesting project, preferably outside of class or work, that two or more of you created together. Include </w:t>
-      </w:r>
-      <w:proofErr w:type="spellStart"/>
-      <w:r>
-        <w:t>urls</w:t>
-      </w:r>
-      <w:proofErr w:type="spellEnd"/>
-      <w:r>
-        <w:t xml:space="preserve"> if possible.</w:t>
-      </w:r>
-    </w:p>
     <w:p>
       <w:pPr>
         <w:rPr>
-          <w:ins w:id="9" w:author="Victor" w:date="2012-10-30T18:00:00Z"/>
+          <w:ins w:id="1" w:author="Lewis" w:date="2012-10-31T21:45:00Z"/>
         </w:rPr>
       </w:pPr>
-    </w:p>
-    <w:p>
-      <w:ins w:id="10" w:author="Victor" w:date="2012-10-30T18:00:00Z">
-        <w:r>
-          <w:t xml:space="preserve">This one. We worked on </w:t>
+      <w:r>
+        <w:t xml:space="preserve">But what we've made in the last month is a bookmarking service. </w:t>
+      </w:r>
+      <w:r>
+        <w:t>T</w:t>
+      </w:r>
+      <w:r>
+        <w:t xml:space="preserve">hink of it like </w:t>
+      </w:r>
+      <w:proofErr w:type="spellStart"/>
+      <w:proofErr w:type="gramStart"/>
+      <w:ins w:id="2" w:author="Victor" w:date="2012-11-01T02:02:00Z">
+        <w:r>
+          <w:t>url</w:t>
+        </w:r>
+        <w:proofErr w:type="spellEnd"/>
+        <w:proofErr w:type="gramEnd"/>
+        <w:r>
+          <w:t xml:space="preserve"> </w:t>
         </w:r>
         <w:proofErr w:type="spellStart"/>
         <w:r>
-          <w:t>clickbin</w:t>
+          <w:t>shortener</w:t>
         </w:r>
         <w:proofErr w:type="spellEnd"/>
         <w:r>
-          <w:t xml:space="preserve"> in our spare time for </w:t>
-        </w:r>
-      </w:ins>
-      <w:ins w:id="11" w:author="Victor" w:date="2012-10-30T18:53:00Z">
-        <w:r>
-          <w:t xml:space="preserve">over </w:t>
-        </w:r>
-      </w:ins>
-      <w:ins w:id="12" w:author="Victor" w:date="2012-10-30T18:00:00Z">
-        <w:r>
-          <w:t>a month.</w:t>
-        </w:r>
-      </w:ins>
-      <w:ins w:id="13" w:author="Victor" w:date="2012-10-30T18:53:00Z">
-        <w:r>
-          <w:t xml:space="preserve"> http://clickb.in</w:t>
+          <w:t xml:space="preserve"> </w:t>
+        </w:r>
+      </w:ins>
+      <w:r>
+        <w:t xml:space="preserve">meets </w:t>
+      </w:r>
+      <w:proofErr w:type="spellStart"/>
+      <w:r>
+        <w:t>pastebin</w:t>
+      </w:r>
+      <w:proofErr w:type="spellEnd"/>
+      <w:r>
+        <w:t xml:space="preserve"> in that you can quickly and anonymously share collections of links or login to save them for later.</w:t>
+      </w:r>
+    </w:p>
+    <w:p>
+      <w:pPr>
+        <w:rPr>
+          <w:ins w:id="3" w:author="Lewis" w:date="2012-10-31T21:45:00Z"/>
+        </w:rPr>
+      </w:pPr>
+    </w:p>
+    <w:p>
+      <w:ins w:id="4" w:author="Victor" w:date="2012-10-31T23:59:00Z">
+        <w:r>
+          <w:t>W</w:t>
+        </w:r>
+      </w:ins>
+      <w:r>
+        <w:t xml:space="preserve">hat we'd like to eventually create is a sort of "desktop of the internet" which would be built off of the existing hypermedia infrastructure. We think </w:t>
+      </w:r>
+      <w:proofErr w:type="spellStart"/>
+      <w:r>
+        <w:t>dropbox</w:t>
+      </w:r>
+      <w:proofErr w:type="spellEnd"/>
+      <w:r>
+        <w:t xml:space="preserve"> is only a temporary solution, bridging the gap between the cloud and the desktop but the desktop isn't going to be around much longer as thin clients begin taking over. </w:t>
+      </w:r>
+    </w:p>
+    <w:p/>
+    <w:p/>
+    <w:p/>
+    <w:p>
+      <w:pPr>
+        <w:rPr>
+          <w:ins w:id="5" w:author="Victor" w:date="2012-11-01T02:11:00Z"/>
+        </w:rPr>
+      </w:pPr>
+    </w:p>
+    <w:p>
+      <w:pPr>
+        <w:rPr>
+          <w:ins w:id="6" w:author="Victor" w:date="2012-11-01T02:11:00Z"/>
+        </w:rPr>
+      </w:pPr>
+    </w:p>
+    <w:p/>
+    <w:p>
+      <w:r>
+        <w:t xml:space="preserve">If this application is a response to </w:t>
+      </w:r>
+      <w:proofErr w:type="gramStart"/>
+      <w:r>
+        <w:t>a</w:t>
+      </w:r>
+      <w:proofErr w:type="gramEnd"/>
+      <w:r>
+        <w:t xml:space="preserve"> YC RFS, which one? </w:t>
+      </w:r>
+    </w:p>
+    <w:p/>
+    <w:p>
+      <w:r>
+        <w:t>No</w:t>
+      </w:r>
+    </w:p>
+    <w:p/>
+    <w:p/>
+    <w:p/>
+    <w:p>
+      <w:r>
+        <w:t xml:space="preserve">For each founder, please list: YC username; name; age; year of graduation, school, degree and subject for each degree; email address; personal </w:t>
+      </w:r>
+      <w:proofErr w:type="spellStart"/>
+      <w:r>
+        <w:t>url</w:t>
+      </w:r>
+      <w:proofErr w:type="spellEnd"/>
+      <w:r>
+        <w:t xml:space="preserve">, </w:t>
+      </w:r>
+      <w:proofErr w:type="spellStart"/>
+      <w:r>
+        <w:t>github</w:t>
+      </w:r>
+      <w:proofErr w:type="spellEnd"/>
+      <w:r>
+        <w:t xml:space="preserve"> </w:t>
+      </w:r>
+      <w:proofErr w:type="spellStart"/>
+      <w:r>
+        <w:t>url</w:t>
+      </w:r>
+      <w:proofErr w:type="spellEnd"/>
+      <w:r>
+        <w:t xml:space="preserve">, </w:t>
+      </w:r>
+      <w:proofErr w:type="spellStart"/>
+      <w:r>
+        <w:t>facebook</w:t>
+      </w:r>
+      <w:proofErr w:type="spellEnd"/>
+      <w:r>
+        <w:t xml:space="preserve"> id, twitter id; employer and title (if any) at last job before this startup. Put unfinished degrees in </w:t>
+      </w:r>
+      <w:proofErr w:type="spellStart"/>
+      <w:r>
+        <w:t>parens</w:t>
+      </w:r>
+      <w:proofErr w:type="spellEnd"/>
+      <w:r>
+        <w:t>. List the main contact first. Separate founders with blank lines. Put an asterisk before the name of anyone not able to move to the Bay Area.</w:t>
+      </w:r>
+    </w:p>
+    <w:p/>
+    <w:p>
+      <w:proofErr w:type="spellStart"/>
+      <w:r>
+        <w:t>vicapow</w:t>
+      </w:r>
+      <w:proofErr w:type="spellEnd"/>
+      <w:r>
+        <w:t>, Victor Powell, 23, 2011, University of Pittsburgh, Computer Engineering, vicapow@gmail.com, victorp.me, github.com/</w:t>
+      </w:r>
+      <w:proofErr w:type="spellStart"/>
+      <w:r>
+        <w:t>vicapow</w:t>
+      </w:r>
+      <w:proofErr w:type="spellEnd"/>
+      <w:r>
+        <w:t>, facebook.com/</w:t>
+      </w:r>
+      <w:proofErr w:type="spellStart"/>
+      <w:r>
+        <w:t>vicapow</w:t>
+      </w:r>
+      <w:proofErr w:type="spellEnd"/>
+      <w:r>
+        <w:t>, @</w:t>
+      </w:r>
+      <w:proofErr w:type="spellStart"/>
+      <w:r>
+        <w:t>vicapow</w:t>
+      </w:r>
+      <w:proofErr w:type="spellEnd"/>
+      <w:r>
+        <w:t xml:space="preserve">, </w:t>
+      </w:r>
+      <w:proofErr w:type="spellStart"/>
+      <w:r>
+        <w:t>YinzCam</w:t>
+      </w:r>
+      <w:proofErr w:type="spellEnd"/>
+      <w:r>
+        <w:t>, Inc., Director of Web Applications &amp; Analytics</w:t>
+      </w:r>
+    </w:p>
+    <w:p/>
+    <w:p>
+      <w:proofErr w:type="spellStart"/>
+      <w:r>
+        <w:t>lxe</w:t>
+      </w:r>
+      <w:proofErr w:type="spellEnd"/>
+      <w:r>
+        <w:t xml:space="preserve">, Aleksey </w:t>
+      </w:r>
+      <w:proofErr w:type="spellStart"/>
+      <w:r>
+        <w:t>Smolenchuk</w:t>
+      </w:r>
+      <w:proofErr w:type="spellEnd"/>
+      <w:r>
+        <w:t>, 23, 2011, University of Pittsburgh, Computer Science, lxe@lxe.co, lxe.co, github.com/</w:t>
+      </w:r>
+      <w:proofErr w:type="spellStart"/>
+      <w:r>
+        <w:t>lxe</w:t>
+      </w:r>
+      <w:proofErr w:type="spellEnd"/>
+      <w:r>
+        <w:t>, facebook.com/</w:t>
+      </w:r>
+      <w:proofErr w:type="spellStart"/>
+      <w:r>
+        <w:t>alekseys</w:t>
+      </w:r>
+      <w:proofErr w:type="spellEnd"/>
+      <w:r>
+        <w:t>, @</w:t>
+      </w:r>
+      <w:proofErr w:type="spellStart"/>
+      <w:r>
+        <w:t>lxe</w:t>
+      </w:r>
+      <w:proofErr w:type="spellEnd"/>
+      <w:r>
+        <w:t xml:space="preserve">, </w:t>
+      </w:r>
+      <w:proofErr w:type="spellStart"/>
+      <w:r>
+        <w:t>Ansaldo</w:t>
+      </w:r>
+      <w:proofErr w:type="spellEnd"/>
+      <w:r>
+        <w:t xml:space="preserve"> STS USA, Software Engineer</w:t>
+      </w:r>
+    </w:p>
+    <w:p/>
+    <w:p/>
+    <w:p/>
+    <w:p>
+      <w:pPr>
+        <w:rPr>
+          <w:ins w:id="7" w:author="Victor" w:date="2012-10-31T20:06:00Z"/>
+        </w:rPr>
+      </w:pPr>
+      <w:r>
+        <w:t xml:space="preserve">Please tell us in one or two sentences about the most impressive thing other than </w:t>
+      </w:r>
+    </w:p>
+    <w:p>
+      <w:proofErr w:type="gramStart"/>
+      <w:r>
+        <w:t>this</w:t>
+      </w:r>
+      <w:proofErr w:type="gramEnd"/>
+      <w:r>
+        <w:t xml:space="preserve"> startup that each founder has built or achieved.</w:t>
+      </w:r>
+    </w:p>
+    <w:p/>
+    <w:p>
+      <w:proofErr w:type="spellStart"/>
+      <w:proofErr w:type="gramStart"/>
+      <w:r>
+        <w:t>vicapow</w:t>
+      </w:r>
+      <w:proofErr w:type="spellEnd"/>
+      <w:proofErr w:type="gramEnd"/>
+      <w:r>
+        <w:t xml:space="preserve">: built an internal single sign on and permissions </w:t>
+      </w:r>
+      <w:proofErr w:type="spellStart"/>
+      <w:r>
+        <w:t>api</w:t>
+      </w:r>
+      <w:proofErr w:type="spellEnd"/>
+      <w:r>
+        <w:t xml:space="preserve"> </w:t>
+      </w:r>
+      <w:ins w:id="8" w:author="Victor" w:date="2012-10-31T23:54:00Z">
+        <w:r>
+          <w:t xml:space="preserve">for my </w:t>
+        </w:r>
+      </w:ins>
+      <w:r>
+        <w:t xml:space="preserve">company </w:t>
+      </w:r>
+      <w:ins w:id="9" w:author="Victor" w:date="2012-10-31T23:53:00Z">
+        <w:r>
+          <w:t xml:space="preserve">written in Node.JS </w:t>
+        </w:r>
+      </w:ins>
+      <w:r>
+        <w:t xml:space="preserve">to </w:t>
+      </w:r>
+      <w:ins w:id="10" w:author="Victor" w:date="2012-10-31T23:55:00Z">
+        <w:r>
+          <w:t>allow internal dashboard services to be written in any language.</w:t>
+        </w:r>
+      </w:ins>
+    </w:p>
+    <w:p/>
+    <w:p>
+      <w:proofErr w:type="spellStart"/>
+      <w:proofErr w:type="gramStart"/>
+      <w:r>
+        <w:t>lxe</w:t>
+      </w:r>
+      <w:proofErr w:type="spellEnd"/>
+      <w:proofErr w:type="gramEnd"/>
+      <w:r>
+        <w:t>: built a configuration interface and a c-based backend for a</w:t>
+      </w:r>
+      <w:ins w:id="11" w:author="Victor" w:date="2012-11-01T02:11:00Z">
+        <w:r>
+          <w:t>n</w:t>
+        </w:r>
+      </w:ins>
+      <w:del w:id="12" w:author="Victor" w:date="2012-11-01T02:11:00Z">
+        <w:r>
+          <w:delText xml:space="preserve"> small-scale</w:delText>
+        </w:r>
+      </w:del>
+      <w:r>
+        <w:t xml:space="preserve"> embedded train signaling device. </w:t>
+      </w:r>
+    </w:p>
+    <w:p/>
+    <w:p/>
+    <w:p/>
+    <w:p>
+      <w:pPr>
+        <w:rPr>
+          <w:ins w:id="13" w:author="Victor" w:date="2012-11-01T02:11:00Z"/>
+        </w:rPr>
+      </w:pPr>
+      <w:r>
+        <w:t xml:space="preserve">Please tell us about the time you, </w:t>
+      </w:r>
+      <w:proofErr w:type="spellStart"/>
+      <w:r>
+        <w:t>vicapow</w:t>
+      </w:r>
+      <w:proofErr w:type="spellEnd"/>
+      <w:r>
+        <w:t>, most successfully hacked some (non-computer) system to your advantage.</w:t>
+      </w:r>
+    </w:p>
+    <w:p>
+      <w:pPr>
+        <w:rPr>
+          <w:ins w:id="14" w:author="Victor" w:date="2012-11-01T02:16:00Z"/>
+        </w:rPr>
+      </w:pPr>
+    </w:p>
+    <w:p>
+      <w:pPr>
+        <w:rPr>
+          <w:del w:id="15" w:author="Victor" w:date="2012-11-01T02:34:00Z"/>
+        </w:rPr>
+      </w:pPr>
+      <w:ins w:id="16" w:author="Victor" w:date="2012-11-01T02:26:00Z">
+        <w:r>
+          <w:t xml:space="preserve">When I </w:t>
+        </w:r>
+      </w:ins>
+      <w:ins w:id="17" w:author="Victor" w:date="2012-11-01T02:47:00Z">
+        <w:r>
+          <w:t xml:space="preserve">recently </w:t>
+        </w:r>
+      </w:ins>
+      <w:ins w:id="18" w:author="Victor" w:date="2012-11-01T02:26:00Z">
+        <w:r>
+          <w:t xml:space="preserve">moved to Berkeley, </w:t>
+        </w:r>
+      </w:ins>
+      <w:ins w:id="19" w:author="Victor" w:date="2012-11-01T02:16:00Z">
+        <w:r>
+          <w:t>AT&amp;T</w:t>
+        </w:r>
+        <w:r>
+          <w:t xml:space="preserve"> </w:t>
+        </w:r>
+      </w:ins>
+      <w:ins w:id="20" w:author="Victor" w:date="2012-11-01T02:47:00Z">
+        <w:r>
+          <w:t>wanted me to pay a</w:t>
+        </w:r>
+      </w:ins>
+      <w:ins w:id="21" w:author="Victor" w:date="2012-11-01T02:31:00Z">
+        <w:r>
+          <w:t xml:space="preserve"> </w:t>
+        </w:r>
+      </w:ins>
+      <w:ins w:id="22" w:author="Victor" w:date="2012-11-01T02:17:00Z">
+        <w:r>
+          <w:t>$</w:t>
+        </w:r>
+      </w:ins>
+      <w:ins w:id="23" w:author="Victor" w:date="2012-11-01T02:16:00Z">
+        <w:r>
+          <w:t xml:space="preserve">100 installation fee </w:t>
+        </w:r>
+      </w:ins>
+      <w:ins w:id="24" w:author="Victor" w:date="2012-11-01T02:30:00Z">
+        <w:r>
+          <w:t>plus</w:t>
+        </w:r>
+      </w:ins>
+      <w:ins w:id="25" w:author="Victor" w:date="2012-11-01T02:29:00Z">
+        <w:r>
+          <w:t xml:space="preserve"> another $100</w:t>
+        </w:r>
+      </w:ins>
+      <w:ins w:id="26" w:author="Victor" w:date="2012-11-01T02:30:00Z">
+        <w:r>
+          <w:t xml:space="preserve"> for</w:t>
+        </w:r>
+      </w:ins>
+      <w:ins w:id="27" w:author="Victor" w:date="2012-11-01T02:29:00Z">
+        <w:r>
+          <w:t xml:space="preserve"> their propriet</w:t>
+        </w:r>
+        <w:r>
+          <w:t>ary modem</w:t>
+        </w:r>
+      </w:ins>
+      <w:ins w:id="28" w:author="Victor" w:date="2012-11-01T02:46:00Z">
+        <w:r>
+          <w:t xml:space="preserve"> as part of </w:t>
+        </w:r>
+      </w:ins>
+      <w:ins w:id="29" w:author="Victor" w:date="2012-11-01T02:47:00Z">
+        <w:r>
+          <w:t>a</w:t>
+        </w:r>
+      </w:ins>
+      <w:ins w:id="30" w:author="Victor" w:date="2012-11-01T02:46:00Z">
+        <w:r>
+          <w:t xml:space="preserve"> package for the fastest connection</w:t>
+        </w:r>
+      </w:ins>
+      <w:ins w:id="31" w:author="Victor" w:date="2012-11-01T02:32:00Z">
+        <w:r>
+          <w:t xml:space="preserve">. </w:t>
+        </w:r>
+      </w:ins>
+      <w:ins w:id="32" w:author="Victor" w:date="2012-11-01T02:47:00Z">
+        <w:r>
+          <w:t xml:space="preserve">It was impossible to forgo either option. </w:t>
+        </w:r>
+      </w:ins>
+      <w:ins w:id="33" w:author="Victor" w:date="2012-11-01T02:43:00Z">
+        <w:r>
+          <w:t>So</w:t>
+        </w:r>
+      </w:ins>
+      <w:ins w:id="34" w:author="Victor" w:date="2012-11-01T02:47:00Z">
+        <w:r>
+          <w:t>,</w:t>
+        </w:r>
+      </w:ins>
+      <w:ins w:id="35" w:author="Victor" w:date="2012-11-01T02:43:00Z">
+        <w:r>
+          <w:t xml:space="preserve"> </w:t>
+        </w:r>
+      </w:ins>
+      <w:ins w:id="36" w:author="Victor" w:date="2012-11-01T02:50:00Z">
+        <w:r>
+          <w:t xml:space="preserve">I </w:t>
+        </w:r>
+      </w:ins>
+      <w:ins w:id="37" w:author="Victor" w:date="2012-11-01T02:44:00Z">
+        <w:r>
+          <w:t>signed up for a cheaper plan that allowed self-installation</w:t>
+        </w:r>
+      </w:ins>
+      <w:ins w:id="38" w:author="Victor" w:date="2012-11-01T02:45:00Z">
+        <w:r>
+          <w:t>, returned the modem they shipped</w:t>
+        </w:r>
+      </w:ins>
+      <w:ins w:id="39" w:author="Victor" w:date="2012-11-01T02:49:00Z">
+        <w:r>
+          <w:t>, bought my own modem for $34,</w:t>
+        </w:r>
+      </w:ins>
+      <w:ins w:id="40" w:author="Victor" w:date="2012-11-01T02:45:00Z">
+        <w:r>
+          <w:t xml:space="preserve"> and then instantly upgraded to the </w:t>
+        </w:r>
+      </w:ins>
+      <w:ins w:id="41" w:author="Victor" w:date="2012-11-01T02:51:00Z">
+        <w:r>
+          <w:t>faster</w:t>
+        </w:r>
+      </w:ins>
+      <w:ins w:id="42" w:author="Victor" w:date="2012-11-01T02:45:00Z">
+        <w:r>
+          <w:t xml:space="preserve"> plan</w:t>
+        </w:r>
+      </w:ins>
+      <w:ins w:id="43" w:author="Victor" w:date="2012-11-01T02:51:00Z">
+        <w:r>
+          <w:t>.</w:t>
+        </w:r>
+      </w:ins>
+    </w:p>
+    <w:p>
+      <w:pPr>
+        <w:rPr>
+          <w:del w:id="44" w:author="Victor" w:date="2012-11-01T02:53:00Z"/>
+        </w:rPr>
+      </w:pPr>
+    </w:p>
+    <w:p>
+      <w:pPr>
+        <w:rPr>
+          <w:del w:id="45" w:author="Victor" w:date="2012-11-01T02:53:00Z"/>
+        </w:rPr>
+      </w:pPr>
+      <w:commentRangeStart w:id="46"/>
+      <w:del w:id="47" w:author="Victor" w:date="2012-11-01T02:53:00Z">
+        <w:r>
+          <w:delText>When I was in preschool, I hated being forced to take naps. One day during nap time, I snuck my way out, jumping up to unlock a padlock, and my way home. I was picked up  police the side of the roadwho offered to give me a rid</w:delText>
+        </w:r>
+        <w:commentRangeEnd w:id="46"/>
+        <w:r>
+          <w:rPr>
+            <w:rStyle w:val="CommentReference"/>
+          </w:rPr>
+          <w:commentReference w:id="46"/>
+        </w:r>
+      </w:del>
+    </w:p>
+    <w:p/>
+    <w:p/>
+    <w:p>
+      <w:r>
+        <w:lastRenderedPageBreak/>
+        <w:t xml:space="preserve">Please tell us about an interesting project, preferably outside of class or work, that two or more of you created together. Include </w:t>
+      </w:r>
+      <w:proofErr w:type="spellStart"/>
+      <w:r>
+        <w:t>urls</w:t>
+      </w:r>
+      <w:proofErr w:type="spellEnd"/>
+      <w:r>
+        <w:t xml:space="preserve"> if possible.</w:t>
+      </w:r>
+    </w:p>
+    <w:p>
+      <w:pPr>
+        <w:rPr>
+          <w:ins w:id="48" w:author="Victor" w:date="2012-11-01T02:54:00Z"/>
+        </w:rPr>
+      </w:pPr>
+    </w:p>
+    <w:p>
+      <w:ins w:id="49" w:author="Lewis" w:date="2012-10-31T21:36:00Z">
+        <w:r>
+          <w:t>We also created the website for our college newspaper The Pitt News, although the site has since been redesigned.</w:t>
         </w:r>
       </w:ins>
     </w:p>
@@ -555,59 +733,106 @@
     <w:p/>
     <w:p>
       <w:r>
-        <w:t>5+ years. We met in college during our freshman year.</w:t>
-      </w:r>
-    </w:p>
-    <w:p/>
-    <w:p/>
-    <w:p/>
-    <w:p>
-      <w:r>
-        <w:t>Why did you pick this idea to work on? Do you have domain expertise in this area? How do you know people need what you're making?</w:t>
-      </w:r>
-    </w:p>
-    <w:p/>
-    <w:p>
-      <w:ins w:id="14" w:author="Victor" w:date="2012-10-30T18:02:00Z">
-        <w:r>
-          <w:t>It didn’t seem overly complicated to build and it</w:t>
-        </w:r>
-      </w:ins>
-      <w:ins w:id="15" w:author="Victor" w:date="2012-10-30T18:04:00Z">
-        <w:r>
-          <w:t>’s a tool we’ve needed so we expect others will find it useful, too</w:t>
-        </w:r>
-      </w:ins>
-      <w:ins w:id="16" w:author="Victor" w:date="2012-10-30T18:03:00Z">
-        <w:r>
-          <w:t>. And if they don</w:t>
-        </w:r>
-      </w:ins>
-      <w:ins w:id="17" w:author="Victor" w:date="2012-10-30T18:04:00Z">
-        <w:r>
-          <w:t>’t</w:t>
-        </w:r>
-      </w:ins>
-      <w:ins w:id="18" w:author="Victor" w:date="2012-10-30T18:03:00Z">
-        <w:r>
-          <w:t xml:space="preserve">, </w:t>
-        </w:r>
-      </w:ins>
-      <w:ins w:id="19" w:author="Victor" w:date="2012-10-31T12:17:00Z">
-        <w:r>
-          <w:t xml:space="preserve">we’ll take their feedback and </w:t>
-        </w:r>
-      </w:ins>
-      <w:ins w:id="20" w:author="Victor" w:date="2012-10-30T18:05:00Z">
-        <w:r>
-          <w:t>keep trying until we build something they do.</w:t>
-        </w:r>
-      </w:ins>
-      <w:ins w:id="21" w:author="Victor" w:date="2012-10-30T18:03:00Z">
+        <w:t>5+ years. We met in college during our freshman</w:t>
+      </w:r>
+      <w:ins w:id="50" w:author="Victor" w:date="2012-11-01T02:56:00Z">
         <w:r>
           <w:t xml:space="preserve"> </w:t>
         </w:r>
       </w:ins>
+      <w:ins w:id="51" w:author="Victor" w:date="2012-11-01T02:57:00Z">
+        <w:r>
+          <w:t xml:space="preserve">and </w:t>
+        </w:r>
+      </w:ins>
+      <w:ins w:id="52" w:author="Victor" w:date="2012-11-01T02:56:00Z">
+        <w:r>
+          <w:t>lived in the same dorm</w:t>
+        </w:r>
+      </w:ins>
+      <w:ins w:id="53" w:author="Victor" w:date="2012-11-01T02:57:00Z">
+        <w:r>
+          <w:t>.</w:t>
+        </w:r>
+      </w:ins>
+      <w:del w:id="54" w:author="Victor" w:date="2012-11-01T02:57:00Z">
+        <w:r>
+          <w:delText xml:space="preserve"> </w:delText>
+        </w:r>
+      </w:del>
+      <w:del w:id="55" w:author="Victor" w:date="2012-11-01T02:54:00Z">
+        <w:r>
+          <w:delText>year</w:delText>
+        </w:r>
+      </w:del>
+      <w:del w:id="56" w:author="Victor" w:date="2012-11-01T02:57:00Z">
+        <w:r>
+          <w:delText>.</w:delText>
+        </w:r>
+      </w:del>
+    </w:p>
+    <w:p/>
+    <w:p/>
+    <w:p/>
+    <w:p>
+      <w:r>
+        <w:t xml:space="preserve">Why did you pick this idea to work on? </w:t>
+      </w:r>
+      <w:commentRangeStart w:id="57"/>
+      <w:r>
+        <w:t xml:space="preserve">Do you have domain expertise in this area? </w:t>
+      </w:r>
+      <w:commentRangeEnd w:id="57"/>
+      <w:r>
+        <w:rPr>
+          <w:rStyle w:val="CommentReference"/>
+        </w:rPr>
+        <w:commentReference w:id="57"/>
+      </w:r>
+      <w:r>
+        <w:t>How do you know people need what you're making?</w:t>
+      </w:r>
+    </w:p>
+    <w:p/>
+    <w:p>
+      <w:ins w:id="58" w:author="Victor" w:date="2012-10-30T18:03:00Z">
+        <w:r>
+          <w:t xml:space="preserve"> </w:t>
+        </w:r>
+      </w:ins>
+      <w:ins w:id="59" w:author="Lewis" w:date="2012-10-31T21:43:00Z">
+        <w:r>
+          <w:t xml:space="preserve">We chose this project from among other ideas we had floating around, because the implementation played to my strength in node.js and </w:t>
+        </w:r>
+        <w:proofErr w:type="spellStart"/>
+        <w:r>
+          <w:t>Alexy’s</w:t>
+        </w:r>
+        <w:proofErr w:type="spellEnd"/>
+        <w:r>
+          <w:t xml:space="preserve"> strength in web design.</w:t>
+        </w:r>
+      </w:ins>
+      <w:ins w:id="60" w:author="Victor" w:date="2012-11-01T03:00:00Z">
+        <w:r>
+          <w:t xml:space="preserve"> We don’t have domain expertise</w:t>
+        </w:r>
+      </w:ins>
+      <w:ins w:id="61" w:author="Victor" w:date="2012-11-01T03:01:00Z">
+        <w:r>
+          <w:t xml:space="preserve"> in this area</w:t>
+        </w:r>
+      </w:ins>
+      <w:ins w:id="62" w:author="Victor" w:date="2012-11-01T03:00:00Z">
+        <w:r>
+          <w:t xml:space="preserve"> </w:t>
+        </w:r>
+      </w:ins>
+      <w:ins w:id="63" w:author="Victor" w:date="2012-11-01T03:01:00Z">
+        <w:r>
+          <w:t>nor do we know strongly people will need it.</w:t>
+        </w:r>
+      </w:ins>
     </w:p>
     <w:p/>
     <w:p/>
@@ -619,7 +844,7 @@
     </w:p>
     <w:p/>
     <w:p>
-      <w:ins w:id="22" w:author="Victor" w:date="2012-10-30T18:05:00Z">
+      <w:ins w:id="64" w:author="Victor" w:date="2012-10-30T18:05:00Z">
         <w:r>
           <w:t>I</w:t>
         </w:r>
@@ -627,7 +852,7 @@
       <w:r>
         <w:t xml:space="preserve">t's simple and broadly applicable. </w:t>
       </w:r>
-      <w:ins w:id="23" w:author="Victor" w:date="2012-10-30T18:05:00Z">
+      <w:ins w:id="65" w:author="Victor" w:date="2012-10-30T18:05:00Z">
         <w:r>
           <w:t>O</w:t>
         </w:r>
@@ -638,7 +863,7 @@
     </w:p>
     <w:p/>
     <w:p>
-      <w:ins w:id="24" w:author="Victor" w:date="2012-10-30T18:05:00Z">
+      <w:ins w:id="66" w:author="Victor" w:date="2012-10-30T18:05:00Z">
         <w:r>
           <w:t>T</w:t>
         </w:r>
@@ -668,7 +893,21 @@
     <w:p/>
     <w:p>
       <w:r>
-        <w:t>Who are your competitors, and who might become competitors? Who do you fear most?</w:t>
+        <w:t xml:space="preserve">Who are your competitors, and who might become competitors? Who do </w:t>
+      </w:r>
+      <w:commentRangeStart w:id="67"/>
+      <w:r>
+        <w:t xml:space="preserve">you </w:t>
+      </w:r>
+      <w:commentRangeEnd w:id="67"/>
+      <w:r>
+        <w:rPr>
+          <w:rStyle w:val="CommentReference"/>
+        </w:rPr>
+        <w:commentReference w:id="67"/>
+      </w:r>
+      <w:r>
+        <w:t>fear most?</w:t>
       </w:r>
     </w:p>
     <w:p/>
@@ -678,7 +917,7 @@
         <w:t>bit.ly</w:t>
       </w:r>
       <w:proofErr w:type="gramEnd"/>
-      <w:ins w:id="25" w:author="Victor" w:date="2012-10-30T18:07:00Z">
+      <w:ins w:id="68" w:author="Victor" w:date="2012-10-30T18:07:00Z">
         <w:r>
           <w:t xml:space="preserve"> and </w:t>
         </w:r>
@@ -691,7 +930,7 @@
       <w:r>
         <w:t xml:space="preserve">. </w:t>
       </w:r>
-      <w:ins w:id="26" w:author="Victor" w:date="2012-10-30T18:07:00Z">
+      <w:ins w:id="69" w:author="Victor" w:date="2012-10-30T18:07:00Z">
         <w:r>
           <w:t>T</w:t>
         </w:r>
@@ -699,7 +938,7 @@
       <w:r>
         <w:t xml:space="preserve">hey seem like they'd be </w:t>
       </w:r>
-      <w:ins w:id="27" w:author="Victor" w:date="2012-10-30T18:16:00Z">
+      <w:ins w:id="70" w:author="Victor" w:date="2012-10-30T18:16:00Z">
         <w:r>
           <w:t xml:space="preserve">able to </w:t>
         </w:r>
@@ -707,12 +946,12 @@
       <w:r>
         <w:t>adapt</w:t>
       </w:r>
-      <w:ins w:id="28" w:author="Victor" w:date="2012-10-30T18:50:00Z">
+      <w:ins w:id="71" w:author="Victor" w:date="2012-10-30T18:50:00Z">
         <w:r>
           <w:t xml:space="preserve"> </w:t>
         </w:r>
       </w:ins>
-      <w:ins w:id="29" w:author="Victor" w:date="2012-10-30T18:16:00Z">
+      <w:ins w:id="72" w:author="Victor" w:date="2012-10-30T18:16:00Z">
         <w:r>
           <w:t xml:space="preserve">if </w:t>
         </w:r>
@@ -720,7 +959,7 @@
       <w:r>
         <w:t xml:space="preserve">they </w:t>
       </w:r>
-      <w:ins w:id="30" w:author="Victor" w:date="2012-10-30T18:09:00Z">
+      <w:ins w:id="73" w:author="Victor" w:date="2012-10-30T18:09:00Z">
         <w:r>
           <w:t xml:space="preserve">thought </w:t>
         </w:r>
@@ -728,27 +967,27 @@
       <w:r>
         <w:t xml:space="preserve">they needed </w:t>
       </w:r>
-      <w:ins w:id="31" w:author="Victor" w:date="2012-10-30T18:08:00Z">
+      <w:ins w:id="74" w:author="Victor" w:date="2012-10-30T18:08:00Z">
         <w:r>
           <w:t>to.</w:t>
         </w:r>
       </w:ins>
-      <w:ins w:id="32" w:author="Victor" w:date="2012-10-30T18:11:00Z">
+      <w:ins w:id="75" w:author="Victor" w:date="2012-10-30T18:11:00Z">
         <w:r>
           <w:t xml:space="preserve"> </w:t>
         </w:r>
       </w:ins>
-      <w:ins w:id="33" w:author="Victor" w:date="2012-10-30T18:12:00Z">
+      <w:ins w:id="76" w:author="Victor" w:date="2012-10-30T18:12:00Z">
         <w:r>
           <w:t xml:space="preserve">Other companies </w:t>
         </w:r>
       </w:ins>
-      <w:ins w:id="34" w:author="Victor" w:date="2012-10-30T18:15:00Z">
+      <w:ins w:id="77" w:author="Victor" w:date="2012-10-30T18:15:00Z">
         <w:r>
           <w:t xml:space="preserve">doing </w:t>
         </w:r>
       </w:ins>
-      <w:ins w:id="35" w:author="Victor" w:date="2012-10-30T18:13:00Z">
+      <w:ins w:id="78" w:author="Victor" w:date="2012-10-30T18:13:00Z">
         <w:r>
           <w:t>similar things</w:t>
         </w:r>
@@ -756,7 +995,7 @@
           <w:t xml:space="preserve"> </w:t>
         </w:r>
       </w:ins>
-      <w:ins w:id="36" w:author="Victor" w:date="2012-10-30T18:15:00Z">
+      <w:ins w:id="79" w:author="Victor" w:date="2012-10-30T18:15:00Z">
         <w:r>
           <w:t xml:space="preserve">are </w:t>
         </w:r>
@@ -775,7 +1014,7 @@
         </w:r>
       </w:ins>
       <w:proofErr w:type="spellStart"/>
-      <w:ins w:id="37" w:author="Victor" w:date="2012-10-30T18:13:00Z">
+      <w:ins w:id="80" w:author="Victor" w:date="2012-10-30T18:13:00Z">
         <w:r>
           <w:t>everno</w:t>
         </w:r>
@@ -801,39 +1040,63 @@
     <w:p/>
     <w:p>
       <w:r>
+        <w:lastRenderedPageBreak/>
         <w:t>What do you understand about your business that other companies in it just don't get?</w:t>
       </w:r>
     </w:p>
     <w:p/>
     <w:p>
-      <w:ins w:id="38" w:author="Victor" w:date="2012-10-30T18:20:00Z">
+      <w:ins w:id="81" w:author="Victor" w:date="2012-10-30T18:20:00Z">
         <w:r>
           <w:t>Collecting related things is the core concept shared by all our</w:t>
         </w:r>
       </w:ins>
-      <w:ins w:id="39" w:author="Victor" w:date="2012-10-30T18:21:00Z">
+      <w:ins w:id="82" w:author="Victor" w:date="2012-10-30T18:21:00Z">
         <w:r>
           <w:t xml:space="preserve"> competitors. Why not create a service that does only that?</w:t>
         </w:r>
       </w:ins>
-      <w:ins w:id="40" w:author="Victor" w:date="2012-10-30T18:20:00Z">
+      <w:ins w:id="83" w:author="Victor" w:date="2012-10-30T18:20:00Z">
         <w:r>
           <w:t xml:space="preserve"> </w:t>
         </w:r>
       </w:ins>
-      <w:ins w:id="41" w:author="Victor" w:date="2012-10-30T18:50:00Z">
+      <w:ins w:id="84" w:author="Victor" w:date="2012-10-30T18:50:00Z">
         <w:r>
           <w:t>There’s no reason to force users into logging in to do this.</w:t>
         </w:r>
         <w:r>
           <w:t xml:space="preserve"> </w:t>
+        </w:r>
+      </w:ins>
+      <w:ins w:id="85" w:author="Victor" w:date="2012-11-01T03:03:00Z">
+        <w:r>
+          <w:t xml:space="preserve">It’s also easier to use. Just put “clickb.in/” </w:t>
+        </w:r>
+        <w:proofErr w:type="spellStart"/>
+        <w:r>
+          <w:t>infront</w:t>
+        </w:r>
+        <w:proofErr w:type="spellEnd"/>
+        <w:r>
+          <w:t xml:space="preserve"> of any </w:t>
+        </w:r>
+        <w:proofErr w:type="spellStart"/>
+        <w:proofErr w:type="gramStart"/>
+        <w:r>
+          <w:t>url</w:t>
+        </w:r>
+        <w:proofErr w:type="spellEnd"/>
+        <w:proofErr w:type="gramEnd"/>
+        <w:r>
+          <w:t xml:space="preserve"> you want to bin.</w:t>
         </w:r>
       </w:ins>
     </w:p>
     <w:p>
       <w:pPr>
         <w:rPr>
-          <w:ins w:id="42" w:author="Victor" w:date="2012-10-30T18:22:00Z"/>
+          <w:ins w:id="86" w:author="Victor" w:date="2012-10-30T18:22:00Z"/>
         </w:rPr>
       </w:pPr>
     </w:p>
@@ -844,7 +1107,7 @@
     </w:p>
     <w:p/>
     <w:p>
-      <w:ins w:id="43" w:author="Victor" w:date="2012-10-30T18:49:00Z">
+      <w:ins w:id="87" w:author="Victor" w:date="2012-10-30T18:49:00Z">
         <w:r>
           <w:t>W</w:t>
         </w:r>
@@ -852,7 +1115,7 @@
       <w:r>
         <w:t>e'll start by using affiliate link injection</w:t>
       </w:r>
-      <w:ins w:id="44" w:author="Victor" w:date="2012-10-30T18:23:00Z">
+      <w:ins w:id="88" w:author="Victor" w:date="2012-10-30T18:23:00Z">
         <w:r>
           <w:t xml:space="preserve"> like </w:t>
         </w:r>
@@ -865,7 +1128,7 @@
           <w:t xml:space="preserve"> did</w:t>
         </w:r>
       </w:ins>
-      <w:ins w:id="45" w:author="Victor" w:date="2012-10-30T18:35:00Z">
+      <w:ins w:id="89" w:author="Victor" w:date="2012-10-30T18:35:00Z">
         <w:r>
           <w:t xml:space="preserve"> using </w:t>
         </w:r>
@@ -878,7 +1141,7 @@
       <w:r>
         <w:t xml:space="preserve">. </w:t>
       </w:r>
-      <w:ins w:id="46" w:author="Victor" w:date="2012-10-30T18:23:00Z">
+      <w:ins w:id="90" w:author="Victor" w:date="2012-10-30T18:23:00Z">
         <w:r>
           <w:t>S</w:t>
         </w:r>
@@ -894,7 +1157,7 @@
       <w:r>
         <w:t xml:space="preserve">, users provide </w:t>
       </w:r>
-      <w:ins w:id="47" w:author="Public" w:date="2012-10-30T11:06:00Z">
+      <w:ins w:id="91" w:author="Public" w:date="2012-10-30T11:06:00Z">
         <w:r>
           <w:t xml:space="preserve">pseudo </w:t>
         </w:r>
@@ -918,11 +1181,11 @@
       </w:r>
       <w:proofErr w:type="spellEnd"/>
       <w:r>
-        <w:t>/funny/videos/ which could possibly be used to create search engine results</w:t>
-      </w:r>
-      <w:ins w:id="48" w:author="Victor" w:date="2012-10-30T18:25:00Z">
-        <w:r>
-          <w:t xml:space="preserve">. </w:t>
+        <w:t xml:space="preserve">/funny/videos/ which could possibly be used to </w:t>
+      </w:r>
+      <w:ins w:id="92" w:author="Victor" w:date="2012-11-01T03:04:00Z">
+        <w:r>
+          <w:t>provide content recommendations.</w:t>
         </w:r>
       </w:ins>
     </w:p>
@@ -950,39 +1213,51 @@
     </w:p>
     <w:p/>
     <w:p>
-      <w:ins w:id="49" w:author="Public" w:date="2012-10-30T11:15:00Z">
+      <w:ins w:id="93" w:author="Public" w:date="2012-10-30T11:15:00Z">
         <w:r>
           <w:t>We</w:t>
         </w:r>
       </w:ins>
-      <w:ins w:id="50" w:author="Public" w:date="2012-10-30T11:17:00Z">
+      <w:ins w:id="94" w:author="Public" w:date="2012-10-30T11:17:00Z">
         <w:r>
           <w:t xml:space="preserve">’re </w:t>
         </w:r>
       </w:ins>
-      <w:ins w:id="51" w:author="Public" w:date="2012-10-30T11:15:00Z">
-        <w:r>
-          <w:t>finished with the beta</w:t>
-        </w:r>
-      </w:ins>
-      <w:ins w:id="52" w:author="Victor" w:date="2012-10-30T18:42:00Z">
-        <w:r>
-          <w:t xml:space="preserve"> but </w:t>
-        </w:r>
-      </w:ins>
-      <w:ins w:id="53" w:author="Victor" w:date="2012-10-30T18:43:00Z">
-        <w:r>
-          <w:t>only</w:t>
-        </w:r>
-      </w:ins>
-      <w:ins w:id="54" w:author="Victor" w:date="2012-10-30T18:42:00Z">
-        <w:r>
-          <w:t xml:space="preserve"> </w:t>
-        </w:r>
-      </w:ins>
-      <w:ins w:id="55" w:author="Victor" w:date="2012-10-30T18:43:00Z">
-        <w:r>
-          <w:t>launched today. No revenue.</w:t>
+      <w:ins w:id="95" w:author="Public" w:date="2012-10-30T11:15:00Z">
+        <w:r>
+          <w:t xml:space="preserve">finished </w:t>
+        </w:r>
+      </w:ins>
+      <w:ins w:id="96" w:author="Victor" w:date="2012-11-01T00:19:00Z">
+        <w:r>
+          <w:t xml:space="preserve">the beta and </w:t>
+        </w:r>
+      </w:ins>
+      <w:ins w:id="97" w:author="Victor" w:date="2012-10-30T18:43:00Z">
+        <w:r>
+          <w:t>launched today</w:t>
+        </w:r>
+      </w:ins>
+      <w:ins w:id="98" w:author="Victor" w:date="2012-11-01T00:19:00Z">
+        <w:r>
+          <w:t>. We have 10</w:t>
+        </w:r>
+        <w:r>
+          <w:t xml:space="preserve"> users</w:t>
+        </w:r>
+      </w:ins>
+      <w:ins w:id="99" w:author="Victor" w:date="2012-10-30T18:43:00Z">
+        <w:r>
+          <w:t xml:space="preserve"> and n</w:t>
+        </w:r>
+        <w:r>
+          <w:t>o revenu</w:t>
+        </w:r>
+        <w:r>
+          <w:t>e</w:t>
+        </w:r>
+        <w:r>
+          <w:t>.</w:t>
         </w:r>
       </w:ins>
     </w:p>
@@ -1016,9 +1291,36 @@
     </w:p>
     <w:p/>
     <w:p>
-      <w:r>
+      <w:ins w:id="100" w:author="Lewis" w:date="2012-10-31T21:39:00Z">
+        <w:r>
+          <w:fldChar w:fldCharType="begin"/>
+        </w:r>
+        <w:r>
+          <w:instrText xml:space="preserve"> HYPERLINK "</w:instrText>
+        </w:r>
+      </w:ins>
+      <w:r>
+        <w:instrText>http://clickb.in</w:instrText>
+      </w:r>
+      <w:ins w:id="101" w:author="Lewis" w:date="2012-10-31T21:39:00Z">
+        <w:r>
+          <w:instrText xml:space="preserve">" </w:instrText>
+        </w:r>
+        <w:r>
+          <w:fldChar w:fldCharType="separate"/>
+        </w:r>
+      </w:ins>
+      <w:r>
+        <w:rPr>
+          <w:rStyle w:val="Hyperlink"/>
+        </w:rPr>
         <w:t>http://clickb.in</w:t>
       </w:r>
+      <w:ins w:id="102" w:author="Lewis" w:date="2012-10-31T21:39:00Z">
+        <w:r>
+          <w:fldChar w:fldCharType="end"/>
+        </w:r>
+      </w:ins>
     </w:p>
     <w:p/>
     <w:p/>
@@ -1032,15 +1334,16 @@
     <w:p>
       <w:pPr>
         <w:rPr>
-          <w:ins w:id="56" w:author="Public" w:date="2012-10-30T11:18:00Z"/>
+          <w:ins w:id="103" w:author="Public" w:date="2012-10-30T11:18:00Z"/>
         </w:rPr>
       </w:pPr>
-      <w:ins w:id="57" w:author="Public" w:date="2012-10-30T11:17:00Z">
-        <w:r>
+      <w:ins w:id="104" w:author="Public" w:date="2012-10-30T11:17:00Z">
+        <w:r>
+          <w:lastRenderedPageBreak/>
           <w:t>We don’t suffer from a chicken-and-egg problem</w:t>
         </w:r>
       </w:ins>
-      <w:ins w:id="58" w:author="Public" w:date="2012-10-30T11:18:00Z">
+      <w:ins w:id="105" w:author="Public" w:date="2012-10-30T11:18:00Z">
         <w:r>
           <w:t xml:space="preserve"> because our product does not require network effects to be useful</w:t>
         </w:r>
@@ -1053,52 +1356,79 @@
       </w:ins>
     </w:p>
     <w:p>
-      <w:ins w:id="59" w:author="Public" w:date="2012-10-30T11:19:00Z">
-        <w:r>
-          <w:t xml:space="preserve">Because the product itself is centered on </w:t>
-        </w:r>
-        <w:proofErr w:type="gramStart"/>
-        <w:r>
-          <w:t>link-sharing</w:t>
-        </w:r>
-        <w:proofErr w:type="gramEnd"/>
-        <w:r>
-          <w:t xml:space="preserve">, we expect it to </w:t>
-        </w:r>
-      </w:ins>
-      <w:ins w:id="60" w:author="Public" w:date="2012-10-30T11:20:00Z">
+      <w:ins w:id="106" w:author="Public" w:date="2012-10-30T11:19:00Z">
+        <w:r>
+          <w:t xml:space="preserve">Because the product itself is centered on link-sharing, we expect it to </w:t>
+        </w:r>
+      </w:ins>
+      <w:ins w:id="107" w:author="Public" w:date="2012-10-30T11:20:00Z">
         <w:r>
           <w:t>spread</w:t>
         </w:r>
       </w:ins>
-      <w:ins w:id="61" w:author="Victor" w:date="2012-10-30T18:46:00Z">
+      <w:ins w:id="108" w:author="Victor" w:date="2012-10-30T18:46:00Z">
         <w:r>
           <w:t xml:space="preserve"> </w:t>
         </w:r>
       </w:ins>
-      <w:ins w:id="62" w:author="Public" w:date="2012-10-30T11:20:00Z">
+      <w:ins w:id="109" w:author="Public" w:date="2012-10-30T11:20:00Z">
         <w:r>
           <w:t xml:space="preserve">organically </w:t>
         </w:r>
       </w:ins>
-      <w:ins w:id="63" w:author="Victor" w:date="2012-10-30T18:46:00Z">
+      <w:ins w:id="110" w:author="Victor" w:date="2012-10-30T18:46:00Z">
         <w:r>
           <w:t xml:space="preserve">among </w:t>
         </w:r>
       </w:ins>
-      <w:ins w:id="64" w:author="Public" w:date="2012-10-30T11:20:00Z">
-        <w:r>
-          <w:t xml:space="preserve">users to the extent that it’s useful. We’re working on a series of examples bins, and </w:t>
-        </w:r>
-      </w:ins>
-      <w:ins w:id="65" w:author="Public" w:date="2012-10-30T11:21:00Z">
-        <w:r>
-          <w:t>w</w:t>
-        </w:r>
-      </w:ins>
-      <w:ins w:id="66" w:author="Public" w:date="2012-10-30T11:20:00Z">
-        <w:r>
-          <w:t>e’ve created an animation on our website to showcase the product.</w:t>
+      <w:ins w:id="111" w:author="Public" w:date="2012-10-30T11:20:00Z">
+        <w:r>
+          <w:t xml:space="preserve">users to the extent that it’s useful. We’re </w:t>
+        </w:r>
+      </w:ins>
+      <w:ins w:id="112" w:author="Victor" w:date="2012-11-01T03:06:00Z">
+        <w:r>
+          <w:t xml:space="preserve">also </w:t>
+        </w:r>
+      </w:ins>
+      <w:ins w:id="113" w:author="Public" w:date="2012-10-30T11:20:00Z">
+        <w:r>
+          <w:t xml:space="preserve">working on a series of examples bins, and </w:t>
+        </w:r>
+      </w:ins>
+      <w:ins w:id="114" w:author="Victor" w:date="2012-11-01T00:17:00Z">
+        <w:r>
+          <w:t xml:space="preserve">an </w:t>
+        </w:r>
+      </w:ins>
+      <w:ins w:id="115" w:author="Public" w:date="2012-10-30T11:21:00Z">
+        <w:del w:id="116" w:author="Victor" w:date="2012-11-01T00:17:00Z">
+          <w:r>
+            <w:delText>w</w:delText>
+          </w:r>
+        </w:del>
+      </w:ins>
+      <w:ins w:id="117" w:author="Public" w:date="2012-10-30T11:20:00Z">
+        <w:del w:id="118" w:author="Victor" w:date="2012-11-01T00:17:00Z">
+          <w:r>
+            <w:delText xml:space="preserve">e’ve </w:delText>
+          </w:r>
+        </w:del>
+        <w:del w:id="119" w:author="Victor" w:date="2012-11-01T00:18:00Z">
+          <w:r>
+            <w:delText xml:space="preserve">created an </w:delText>
+          </w:r>
+        </w:del>
+        <w:r>
+          <w:t xml:space="preserve">animation </w:t>
+        </w:r>
+        <w:del w:id="120" w:author="Victor" w:date="2012-11-01T00:18:00Z">
+          <w:r>
+            <w:delText xml:space="preserve">on our website </w:delText>
+          </w:r>
+        </w:del>
+        <w:r>
+          <w:t>to showcase the product.</w:t>
         </w:r>
       </w:ins>
     </w:p>
@@ -1144,7 +1474,7 @@
     </w:p>
     <w:p/>
     <w:p>
-      <w:ins w:id="67" w:author="Victor" w:date="2012-10-30T18:48:00Z">
+      <w:ins w:id="121" w:author="Victor" w:date="2012-10-30T18:48:00Z">
         <w:r>
           <w:t>B</w:t>
         </w:r>
@@ -1178,7 +1508,7 @@
     </w:p>
     <w:p/>
     <w:p>
-      <w:ins w:id="68" w:author="Public" w:date="2012-10-30T11:08:00Z">
+      <w:ins w:id="122" w:author="Public" w:date="2012-10-30T11:08:00Z">
         <w:r>
           <w:t>No</w:t>
         </w:r>
@@ -1194,7 +1524,7 @@
     </w:p>
     <w:p/>
     <w:p>
-      <w:ins w:id="69" w:author="Public" w:date="2012-10-30T11:08:00Z">
+      <w:ins w:id="123" w:author="Public" w:date="2012-10-30T11:08:00Z">
         <w:r>
           <w:t>No</w:t>
         </w:r>
@@ -1213,7 +1543,7 @@
       <w:r>
         <w:t>I moved to Berkeley about two months ago. Aleksey is still in Pittsburgh</w:t>
       </w:r>
-      <w:ins w:id="70" w:author="Public" w:date="2012-10-30T11:08:00Z">
+      <w:ins w:id="124" w:author="Public" w:date="2012-10-30T11:08:00Z">
         <w:r>
           <w:t>,</w:t>
         </w:r>
@@ -1288,7 +1618,7 @@
     <w:p/>
     <w:p>
       <w:r>
-        <w:t>Monetizing user attention using stated preference surveys instead of ads. SP surveys present binary choices between products. Results enter "discrete choice" statistical models used in marketing, academia and government. There exist techniques for filtering bad responses.</w:t>
+        <w:t xml:space="preserve">Monetizing user attention using stated preference surveys instead of ads. SP surveys present binary choices between products. Results enter "discrete choice" statistical models used in marketing, academia and government. </w:t>
       </w:r>
     </w:p>
     <w:p/>
@@ -1301,31 +1631,36 @@
     </w:p>
     <w:p/>
     <w:p>
-      <w:r>
-        <w:t xml:space="preserve">1.) </w:t>
+      <w:del w:id="125" w:author="Victor" w:date="2012-11-01T03:07:00Z">
+        <w:r>
+          <w:delText xml:space="preserve">1.) </w:delText>
+        </w:r>
+      </w:del>
+      <w:ins w:id="126" w:author="Victor" w:date="2012-10-30T18:47:00Z">
+        <w:r>
+          <w:t>O</w:t>
+        </w:r>
+      </w:ins>
+      <w:r>
+        <w:t>n cru</w:t>
+      </w:r>
+      <w:ins w:id="127" w:author="Public" w:date="2012-10-30T11:21:00Z">
+        <w:r>
+          <w:t>i</w:t>
+        </w:r>
+      </w:ins>
+      <w:r>
+        <w:t xml:space="preserve">se ships that have </w:t>
       </w:r>
       <w:proofErr w:type="gramStart"/>
-      <w:ins w:id="71" w:author="Victor" w:date="2012-10-30T18:47:00Z">
-        <w:r>
-          <w:t>O</w:t>
-        </w:r>
-      </w:ins>
-      <w:r>
-        <w:t>n</w:t>
+      <w:r>
+        <w:t>arcades,</w:t>
       </w:r>
       <w:proofErr w:type="gramEnd"/>
       <w:r>
-        <w:t xml:space="preserve"> cru</w:t>
-      </w:r>
-      <w:ins w:id="72" w:author="Public" w:date="2012-10-30T11:21:00Z">
-        <w:r>
-          <w:t>i</w:t>
-        </w:r>
-      </w:ins>
-      <w:r>
-        <w:t xml:space="preserve">se ships that have arcades, the machines are bolted to the floor to prevent them from moving. </w:t>
-      </w:r>
-      <w:ins w:id="73" w:author="Victor" w:date="2012-10-30T18:48:00Z">
+        <w:t xml:space="preserve"> the machines are bolted to the floor to prevent them from moving. </w:t>
+      </w:r>
+      <w:ins w:id="128" w:author="Victor" w:date="2012-10-30T18:48:00Z">
         <w:r>
           <w:t>B</w:t>
         </w:r>
@@ -1333,6 +1668,8 @@
       <w:r>
         <w:t xml:space="preserve">ecause of this, tokens often collect in large quantities underneath them. </w:t>
       </w:r>
+      <w:bookmarkStart w:id="129" w:name="_GoBack"/>
+      <w:bookmarkEnd w:id="129"/>
     </w:p>
     <w:p/>
     <w:p/>
@@ -1346,6 +1683,69 @@
     </w:sectPr>
   </w:body>
 </w:document>
+</file>
+
+<file path=word/comments.xml><?xml version="1.0" encoding="utf-8"?>
+<w:comments xmlns:wpc="http://schemas.microsoft.com/office/word/2010/wordprocessingCanvas" xmlns:mo="http://schemas.microsoft.com/office/mac/office/2008/main" xmlns:mc="http://schemas.openxmlformats.org/markup-compatibility/2006" xmlns:mv="urn:schemas-microsoft-com:mac:vml" xmlns:o="urn:schemas-microsoft-com:office:office" xmlns:r="http://schemas.openxmlformats.org/officeDocument/2006/relationships" xmlns:m="http://schemas.openxmlformats.org/officeDocument/2006/math" xmlns:v="urn:schemas-microsoft-com:vml" xmlns:wp14="http://schemas.microsoft.com/office/word/2010/wordprocessingDrawing" xmlns:wp="http://schemas.openxmlformats.org/drawingml/2006/wordprocessingDrawing" xmlns:w10="urn:schemas-microsoft-com:office:word" xmlns:w="http://schemas.openxmlformats.org/wordprocessingml/2006/main" xmlns:w14="http://schemas.microsoft.com/office/word/2010/wordml" xmlns:wpg="http://schemas.microsoft.com/office/word/2010/wordprocessingGroup" xmlns:wpi="http://schemas.microsoft.com/office/word/2010/wordprocessingInk" xmlns:wne="http://schemas.microsoft.com/office/word/2006/wordml" xmlns:wps="http://schemas.microsoft.com/office/word/2010/wordprocessingShape" mc:Ignorable="w14 wp14">
+  <w:comment w:id="46" w:author="Lewis" w:date="2012-10-31T21:35:00Z" w:initials="L">
+    <w:p>
+      <w:pPr>
+        <w:pStyle w:val="CommentText"/>
+      </w:pPr>
+      <w:r>
+        <w:rPr>
+          <w:rStyle w:val="CommentReference"/>
+        </w:rPr>
+        <w:annotationRef/>
+      </w:r>
+      <w:r>
+        <w:t>I just realized what this question was. Can you think of something else? It’s not really an example of thinking to get an advantage. You were just a little kid jumping up to get a padlock</w:t>
+      </w:r>
+    </w:p>
+  </w:comment>
+  <w:comment w:id="57" w:author="Lewis" w:date="2012-10-31T21:37:00Z" w:initials="L">
+    <w:p>
+      <w:pPr>
+        <w:pStyle w:val="CommentText"/>
+      </w:pPr>
+      <w:r>
+        <w:rPr>
+          <w:rStyle w:val="CommentReference"/>
+        </w:rPr>
+        <w:annotationRef/>
+      </w:r>
+      <w:proofErr w:type="gramStart"/>
+      <w:r>
+        <w:t>you</w:t>
+      </w:r>
+      <w:proofErr w:type="gramEnd"/>
+      <w:r>
+        <w:t xml:space="preserve"> didn’t answer this question</w:t>
+      </w:r>
+    </w:p>
+  </w:comment>
+  <w:comment w:id="67" w:author="Lewis" w:date="2012-10-31T21:44:00Z" w:initials="L">
+    <w:p>
+      <w:pPr>
+        <w:pStyle w:val="CommentText"/>
+      </w:pPr>
+      <w:r>
+        <w:rPr>
+          <w:rStyle w:val="CommentReference"/>
+        </w:rPr>
+        <w:annotationRef/>
+      </w:r>
+      <w:proofErr w:type="gramStart"/>
+      <w:r>
+        <w:t>for</w:t>
+      </w:r>
+      <w:proofErr w:type="gramEnd"/>
+      <w:r>
+        <w:t xml:space="preserve"> you it’s black people</w:t>
+      </w:r>
+    </w:p>
+  </w:comment>
+</w:comments>
 </file>
 
 <file path=word/styles.xml><?xml version="1.0" encoding="utf-8"?>
@@ -1621,6 +2021,17 @@
       <w:rFonts w:ascii="Tahoma" w:hAnsi="Tahoma" w:cs="Tahoma"/>
       <w:sz w:val="16"/>
       <w:szCs w:val="16"/>
+    </w:rPr>
+  </w:style>
+  <w:style w:type="character" w:styleId="Hyperlink">
+    <w:name w:val="Hyperlink"/>
+    <w:basedOn w:val="DefaultParagraphFont"/>
+    <w:uiPriority w:val="99"/>
+    <w:unhideWhenUsed/>
+    <w:rsid w:val="00BA11BE"/>
+    <w:rPr>
+      <w:color w:val="0000FF" w:themeColor="hyperlink"/>
+      <w:u w:val="single"/>
     </w:rPr>
   </w:style>
 </w:styles>
@@ -1899,6 +2310,17 @@
       <w:rFonts w:ascii="Tahoma" w:hAnsi="Tahoma" w:cs="Tahoma"/>
       <w:sz w:val="16"/>
       <w:szCs w:val="16"/>
+    </w:rPr>
+  </w:style>
+  <w:style w:type="character" w:styleId="Hyperlink">
+    <w:name w:val="Hyperlink"/>
+    <w:basedOn w:val="DefaultParagraphFont"/>
+    <w:uiPriority w:val="99"/>
+    <w:unhideWhenUsed/>
+    <w:rsid w:val="00BA11BE"/>
+    <w:rPr>
+      <w:color w:val="0000FF" w:themeColor="hyperlink"/>
+      <w:u w:val="single"/>
     </w:rPr>
   </w:style>
 </w:styles>

</xml_diff>